<commit_message>
📝| Update Project Plan: revisioned
</commit_message>
<xml_diff>
--- a/docs/project_plan.docx
+++ b/docs/project_plan.docx
@@ -4,6 +4,24 @@
   <w:body>
     <w:p>
       <w:pPr>
+        <w:pStyle w:val="Intestazione rossa"/>
+        <w:jc w:val="center"/>
+      </w:pPr>
+      <w:r>
+        <w:rPr>
+          <w:rtl w:val="0"/>
+          <w:lang w:val="it-IT"/>
+        </w:rPr>
+        <w:t>PROJECT PLAN AVOC</w:t>
+      </w:r>
+    </w:p>
+    <w:p>
+      <w:pPr>
+        <w:pStyle w:val="Corpo"/>
+      </w:pPr>
+    </w:p>
+    <w:p>
+      <w:pPr>
         <w:pStyle w:val="Di default"/>
         <w:spacing w:before="0" w:after="240" w:line="240" w:lineRule="auto"/>
         <w:rPr>
@@ -28,218 +46,6 @@
         </w:rPr>
         <w:t>:</w:t>
       </w:r>
-      <w:r>
-        <w:rPr>
-          <w:rFonts w:ascii="Times Roman" w:cs="Times Roman" w:hAnsi="Times Roman" w:eastAsia="Times Roman"/>
-        </w:rPr>
-        <w:br w:type="textWrapping"/>
-      </w:r>
-    </w:p>
-    <w:p>
-      <w:pPr>
-        <w:pStyle w:val="Di default"/>
-        <w:spacing w:before="0" w:after="240" w:line="240" w:lineRule="auto"/>
-        <w:rPr>
-          <w:rFonts w:ascii="Times Roman" w:cs="Times Roman" w:hAnsi="Times Roman" w:eastAsia="Times Roman"/>
-        </w:rPr>
-      </w:pPr>
-      <w:r>
-        <w:rPr>
-          <w:rFonts w:ascii="Times Roman" w:hAnsi="Times Roman"/>
-          <w:rtl w:val="0"/>
-          <w:lang w:val="de-DE"/>
-        </w:rPr>
-        <w:t xml:space="preserve">Avoc </w:t>
-      </w:r>
-      <w:r>
-        <w:rPr>
-          <w:rFonts w:ascii="Times Roman" w:hAnsi="Times Roman" w:hint="default"/>
-          <w:rtl w:val="0"/>
-          <w:lang w:val="de-DE"/>
-        </w:rPr>
-        <w:t xml:space="preserve">è </w:t>
-      </w:r>
-      <w:r>
-        <w:rPr>
-          <w:rFonts w:ascii="Times Roman" w:hAnsi="Times Roman"/>
-          <w:rtl w:val="0"/>
-          <w:lang w:val="de-DE"/>
-        </w:rPr>
-        <w:t>un web app realizzata per la concessionario BonInsegna s.r.l che consenta ai clienti di richiedere un preventivo per comprendere la convenienza tra un noleggio e un leasing.</w:t>
-      </w:r>
-    </w:p>
-    <w:p>
-      <w:pPr>
-        <w:pStyle w:val="Di default"/>
-        <w:spacing w:before="0" w:after="240" w:line="240" w:lineRule="auto"/>
-        <w:rPr>
-          <w:rFonts w:ascii="Times Roman" w:cs="Times Roman" w:hAnsi="Times Roman" w:eastAsia="Times Roman"/>
-        </w:rPr>
-      </w:pPr>
-      <w:r>
-        <w:rPr>
-          <w:rFonts w:ascii="Times Roman" w:hAnsi="Times Roman"/>
-          <w:rtl w:val="0"/>
-          <w:lang w:val="de-DE"/>
-        </w:rPr>
-        <w:t>All' interno dell'applicativo sono presenti due interfacce:</w:t>
-      </w:r>
-    </w:p>
-    <w:p>
-      <w:pPr>
-        <w:pStyle w:val="Di default"/>
-        <w:spacing w:before="0" w:after="240" w:line="240" w:lineRule="auto"/>
-        <w:rPr>
-          <w:rFonts w:ascii="Times Roman" w:cs="Times Roman" w:hAnsi="Times Roman" w:eastAsia="Times Roman"/>
-        </w:rPr>
-      </w:pPr>
-      <w:r>
-        <w:rPr>
-          <w:rFonts w:ascii="Times Roman" w:hAnsi="Times Roman"/>
-          <w:rtl w:val="0"/>
-          <w:lang w:val="de-DE"/>
-        </w:rPr>
-        <w:t>Una consultabile dai clienti ed una riservata ai dipendenti della concessionaria</w:t>
-      </w:r>
-      <w:r>
-        <w:rPr>
-          <w:rFonts w:ascii="Times Roman" w:cs="Times Roman" w:hAnsi="Times Roman" w:eastAsia="Times Roman"/>
-        </w:rPr>
-        <w:br w:type="textWrapping"/>
-      </w:r>
-    </w:p>
-    <w:p>
-      <w:pPr>
-        <w:pStyle w:val="Di default"/>
-        <w:spacing w:before="0" w:after="240" w:line="240" w:lineRule="auto"/>
-        <w:rPr>
-          <w:rFonts w:ascii="Times Roman" w:cs="Times Roman" w:hAnsi="Times Roman" w:eastAsia="Times Roman"/>
-        </w:rPr>
-      </w:pPr>
-      <w:r>
-        <w:rPr>
-          <w:rFonts w:ascii="Times Roman" w:hAnsi="Times Roman"/>
-          <w:rtl w:val="0"/>
-          <w:lang w:val="de-DE"/>
-        </w:rPr>
-        <w:t>Il pannello di amministrazione prevede la possibilit</w:t>
-      </w:r>
-      <w:r>
-        <w:rPr>
-          <w:rFonts w:ascii="Times Roman" w:hAnsi="Times Roman" w:hint="default"/>
-          <w:rtl w:val="0"/>
-          <w:lang w:val="de-DE"/>
-        </w:rPr>
-        <w:t xml:space="preserve">à </w:t>
-      </w:r>
-      <w:r>
-        <w:rPr>
-          <w:rFonts w:ascii="Times Roman" w:hAnsi="Times Roman"/>
-          <w:rtl w:val="0"/>
-          <w:lang w:val="de-DE"/>
-        </w:rPr>
-        <w:t>di inserire o rimuovere automezzi e di modificare i parametri di quelle gi</w:t>
-      </w:r>
-      <w:r>
-        <w:rPr>
-          <w:rFonts w:ascii="Times Roman" w:hAnsi="Times Roman" w:hint="default"/>
-          <w:rtl w:val="0"/>
-          <w:lang w:val="de-DE"/>
-        </w:rPr>
-        <w:t xml:space="preserve">à </w:t>
-      </w:r>
-      <w:r>
-        <w:rPr>
-          <w:rFonts w:ascii="Times Roman" w:hAnsi="Times Roman"/>
-          <w:rtl w:val="0"/>
-          <w:lang w:val="de-DE"/>
-        </w:rPr>
-        <w:t>esistenti.</w:t>
-      </w:r>
-      <w:r>
-        <w:rPr>
-          <w:rFonts w:ascii="Times Roman" w:cs="Times Roman" w:hAnsi="Times Roman" w:eastAsia="Times Roman"/>
-        </w:rPr>
-        <w:br w:type="textWrapping"/>
-      </w:r>
-    </w:p>
-    <w:p>
-      <w:pPr>
-        <w:pStyle w:val="Di default"/>
-        <w:spacing w:before="0" w:after="240" w:line="240" w:lineRule="auto"/>
-        <w:rPr>
-          <w:rFonts w:ascii="Times Roman" w:cs="Times Roman" w:hAnsi="Times Roman" w:eastAsia="Times Roman"/>
-        </w:rPr>
-      </w:pPr>
-      <w:r>
-        <w:rPr>
-          <w:rFonts w:ascii="Times Roman" w:hAnsi="Times Roman"/>
-          <w:rtl w:val="0"/>
-          <w:lang w:val="de-DE"/>
-        </w:rPr>
-        <w:t>L' area riservata ai clienti deve consentire la visualizzazione delle informazioni dei veicoli e la possibilit</w:t>
-      </w:r>
-      <w:r>
-        <w:rPr>
-          <w:rFonts w:ascii="Times Roman" w:hAnsi="Times Roman" w:hint="default"/>
-          <w:rtl w:val="0"/>
-          <w:lang w:val="de-DE"/>
-        </w:rPr>
-        <w:t xml:space="preserve">à </w:t>
-      </w:r>
-      <w:r>
-        <w:rPr>
-          <w:rFonts w:ascii="Times Roman" w:hAnsi="Times Roman"/>
-          <w:rtl w:val="0"/>
-          <w:lang w:val="de-DE"/>
-        </w:rPr>
-        <w:t>di richiedere un preventivo per gli stessi, descrivendo, anche con l'ausilio di grafici esplicativi, l'andamento del canone mensile.</w:t>
-      </w:r>
-      <w:r>
-        <w:rPr>
-          <w:rFonts w:ascii="Times Roman" w:cs="Times Roman" w:hAnsi="Times Roman" w:eastAsia="Times Roman"/>
-        </w:rPr>
-        <w:br w:type="textWrapping"/>
-      </w:r>
-    </w:p>
-    <w:p>
-      <w:pPr>
-        <w:pStyle w:val="Di default"/>
-        <w:spacing w:before="0" w:after="240" w:line="240" w:lineRule="auto"/>
-        <w:rPr>
-          <w:rFonts w:ascii="Times Roman" w:cs="Times Roman" w:hAnsi="Times Roman" w:eastAsia="Times Roman"/>
-        </w:rPr>
-      </w:pPr>
-      <w:r>
-        <w:rPr>
-          <w:rFonts w:ascii="Times Roman" w:hAnsi="Times Roman"/>
-          <w:rtl w:val="0"/>
-          <w:lang w:val="de-DE"/>
-        </w:rPr>
-        <w:t>Il servizio deve essere raggiungibile da qualsiasi dispositivo, prevedendo l'adattabilit</w:t>
-      </w:r>
-      <w:r>
-        <w:rPr>
-          <w:rFonts w:ascii="Times Roman" w:hAnsi="Times Roman" w:hint="default"/>
-          <w:rtl w:val="0"/>
-          <w:lang w:val="de-DE"/>
-        </w:rPr>
-        <w:t xml:space="preserve">à </w:t>
-      </w:r>
-      <w:r>
-        <w:rPr>
-          <w:rFonts w:ascii="Times Roman" w:hAnsi="Times Roman"/>
-          <w:rtl w:val="0"/>
-          <w:lang w:val="de-DE"/>
-        </w:rPr>
-        <w:t>su qualsiasi schermo.</w:t>
-      </w:r>
-      <w:r>
-        <w:rPr>
-          <w:rFonts w:ascii="Times Roman" w:cs="Times Roman" w:hAnsi="Times Roman" w:eastAsia="Times Roman"/>
-        </w:rPr>
-        <w:br w:type="textWrapping"/>
-      </w:r>
     </w:p>
     <w:p>
       <w:pPr>
@@ -254,17 +60,259 @@
           <w:rFonts w:ascii="Times Roman" w:hAnsi="Times Roman"/>
           <w:b w:val="1"/>
           <w:bCs w:val="1"/>
-          <w:rtl w:val="0"/>
-          <w:lang w:val="it-IT"/>
-        </w:rPr>
-        <w:t>PROCESS</w:t>
-      </w:r>
+          <w:sz w:val="30"/>
+          <w:szCs w:val="30"/>
+          <w:rtl w:val="0"/>
+          <w:lang w:val="de-DE"/>
+        </w:rPr>
+        <w:t>Avoc</w:t>
+      </w:r>
+      <w:r>
+        <w:rPr>
+          <w:rFonts w:ascii="Times Roman" w:hAnsi="Times Roman" w:hint="default"/>
+          <w:rtl w:val="0"/>
+          <w:lang w:val="de-DE"/>
+        </w:rPr>
+        <w:t xml:space="preserve"> è </w:t>
+      </w:r>
+      <w:r>
+        <w:rPr>
+          <w:rFonts w:ascii="Times Roman" w:hAnsi="Times Roman"/>
+          <w:rtl w:val="0"/>
+          <w:lang w:val="de-DE"/>
+        </w:rPr>
+        <w:t>un web app realizzata per la concessionario Bon</w:t>
+      </w:r>
+      <w:r>
+        <w:rPr>
+          <w:rFonts w:ascii="Times Roman" w:hAnsi="Times Roman"/>
+          <w:rtl w:val="0"/>
+          <w:lang w:val="it-IT"/>
+        </w:rPr>
+        <w:t>i</w:t>
+      </w:r>
+      <w:r>
+        <w:rPr>
+          <w:rFonts w:ascii="Times Roman" w:hAnsi="Times Roman"/>
+          <w:rtl w:val="0"/>
+          <w:lang w:val="de-DE"/>
+        </w:rPr>
+        <w:t>nsegna s.r.l</w:t>
+      </w:r>
+      <w:r>
+        <w:rPr>
+          <w:rFonts w:ascii="Times Roman" w:hAnsi="Times Roman"/>
+          <w:rtl w:val="0"/>
+          <w:lang w:val="it-IT"/>
+        </w:rPr>
+        <w:t>.</w:t>
+      </w:r>
+      <w:r>
+        <w:rPr>
+          <w:rFonts w:ascii="Times Roman" w:hAnsi="Times Roman"/>
+          <w:rtl w:val="0"/>
+          <w:lang w:val="de-DE"/>
+        </w:rPr>
+        <w:t xml:space="preserve"> che consenta ai clienti di richiedere un preventivo per comprendere la convenienza tra un noleggio e un leasing.</w:t>
+      </w:r>
+    </w:p>
+    <w:p>
+      <w:pPr>
+        <w:pStyle w:val="Di default"/>
+        <w:spacing w:before="0" w:after="240" w:line="240" w:lineRule="auto"/>
+        <w:rPr>
+          <w:rFonts w:ascii="Times Roman" w:cs="Times Roman" w:hAnsi="Times Roman" w:eastAsia="Times Roman"/>
+        </w:rPr>
+      </w:pPr>
+      <w:r>
+        <w:rPr>
+          <w:rFonts w:ascii="Times Roman" w:hAnsi="Times Roman"/>
+          <w:rtl w:val="0"/>
+          <w:lang w:val="de-DE"/>
+        </w:rPr>
+        <w:t>All' interno dell'applicativo sono presenti due interfacce:</w:t>
+      </w:r>
+    </w:p>
+    <w:p>
+      <w:pPr>
+        <w:pStyle w:val="Di default"/>
+        <w:spacing w:before="0" w:after="240" w:line="240" w:lineRule="auto"/>
+        <w:rPr>
+          <w:rFonts w:ascii="Times Roman" w:cs="Times Roman" w:hAnsi="Times Roman" w:eastAsia="Times Roman"/>
+        </w:rPr>
+      </w:pPr>
+      <w:r>
+        <w:rPr>
+          <w:rFonts w:ascii="Times Roman" w:hAnsi="Times Roman"/>
+          <w:rtl w:val="0"/>
+          <w:lang w:val="de-DE"/>
+        </w:rPr>
+        <w:t>Una consultabile dai clienti ed una riservata ai dipendenti della concessionaria</w:t>
+      </w:r>
+      <w:r>
+        <w:rPr>
+          <w:rFonts w:ascii="Times Roman" w:cs="Times Roman" w:hAnsi="Times Roman" w:eastAsia="Times Roman"/>
+        </w:rPr>
+        <w:br w:type="textWrapping"/>
+      </w:r>
+    </w:p>
+    <w:p>
+      <w:pPr>
+        <w:pStyle w:val="Di default"/>
+        <w:spacing w:before="0" w:after="240" w:line="240" w:lineRule="auto"/>
+        <w:rPr>
+          <w:rFonts w:ascii="Times Roman" w:cs="Times Roman" w:hAnsi="Times Roman" w:eastAsia="Times Roman"/>
+        </w:rPr>
+      </w:pPr>
+      <w:r>
+        <w:rPr>
+          <w:rFonts w:ascii="Times Roman" w:hAnsi="Times Roman"/>
+          <w:rtl w:val="0"/>
+          <w:lang w:val="de-DE"/>
+        </w:rPr>
+        <w:t>Il pannello di amministrazione prevede la possibilit</w:t>
+      </w:r>
+      <w:r>
+        <w:rPr>
+          <w:rFonts w:ascii="Times Roman" w:hAnsi="Times Roman" w:hint="default"/>
+          <w:rtl w:val="0"/>
+          <w:lang w:val="de-DE"/>
+        </w:rPr>
+        <w:t xml:space="preserve">à </w:t>
+      </w:r>
+      <w:r>
+        <w:rPr>
+          <w:rFonts w:ascii="Times Roman" w:hAnsi="Times Roman"/>
+          <w:rtl w:val="0"/>
+          <w:lang w:val="de-DE"/>
+        </w:rPr>
+        <w:t>di inserire o rimuovere automezzi e di modificare i parametri di quelle gi</w:t>
+      </w:r>
+      <w:r>
+        <w:rPr>
+          <w:rFonts w:ascii="Times Roman" w:hAnsi="Times Roman" w:hint="default"/>
+          <w:rtl w:val="0"/>
+          <w:lang w:val="de-DE"/>
+        </w:rPr>
+        <w:t xml:space="preserve">à </w:t>
+      </w:r>
+      <w:r>
+        <w:rPr>
+          <w:rFonts w:ascii="Times Roman" w:hAnsi="Times Roman"/>
+          <w:rtl w:val="0"/>
+          <w:lang w:val="de-DE"/>
+        </w:rPr>
+        <w:t>esistenti.</w:t>
+      </w:r>
+      <w:r>
+        <w:rPr>
+          <w:rFonts w:ascii="Times Roman" w:cs="Times Roman" w:hAnsi="Times Roman" w:eastAsia="Times Roman"/>
+        </w:rPr>
+        <w:br w:type="textWrapping"/>
+      </w:r>
+    </w:p>
+    <w:p>
+      <w:pPr>
+        <w:pStyle w:val="Di default"/>
+        <w:spacing w:before="0" w:after="240" w:line="240" w:lineRule="auto"/>
+        <w:rPr>
+          <w:rFonts w:ascii="Times Roman" w:cs="Times Roman" w:hAnsi="Times Roman" w:eastAsia="Times Roman"/>
+        </w:rPr>
+      </w:pPr>
+      <w:r>
+        <w:rPr>
+          <w:rFonts w:ascii="Times Roman" w:hAnsi="Times Roman"/>
+          <w:rtl w:val="0"/>
+          <w:lang w:val="de-DE"/>
+        </w:rPr>
+        <w:t>L' area riservata ai clienti deve consentire la visualizzazione delle informazioni dei veicoli e la possibilit</w:t>
+      </w:r>
+      <w:r>
+        <w:rPr>
+          <w:rFonts w:ascii="Times Roman" w:hAnsi="Times Roman" w:hint="default"/>
+          <w:rtl w:val="0"/>
+          <w:lang w:val="de-DE"/>
+        </w:rPr>
+        <w:t xml:space="preserve">à </w:t>
+      </w:r>
+      <w:r>
+        <w:rPr>
+          <w:rFonts w:ascii="Times Roman" w:hAnsi="Times Roman"/>
+          <w:rtl w:val="0"/>
+          <w:lang w:val="de-DE"/>
+        </w:rPr>
+        <w:t>di richiedere un preventivo per gli stessi, descrivendo, anche con l'ausilio di grafici esplicativi, l'andamento del canone mensile.</w:t>
+      </w:r>
+      <w:r>
+        <w:rPr>
+          <w:rFonts w:ascii="Times Roman" w:cs="Times Roman" w:hAnsi="Times Roman" w:eastAsia="Times Roman"/>
+        </w:rPr>
+        <w:br w:type="textWrapping"/>
+      </w:r>
+    </w:p>
+    <w:p>
+      <w:pPr>
+        <w:pStyle w:val="Di default"/>
+        <w:spacing w:before="0" w:after="240" w:line="240" w:lineRule="auto"/>
+        <w:rPr>
+          <w:rFonts w:ascii="Times Roman" w:cs="Times Roman" w:hAnsi="Times Roman" w:eastAsia="Times Roman"/>
+        </w:rPr>
+      </w:pPr>
+      <w:r>
+        <w:rPr>
+          <w:rFonts w:ascii="Times Roman" w:hAnsi="Times Roman"/>
+          <w:rtl w:val="0"/>
+          <w:lang w:val="de-DE"/>
+        </w:rPr>
+        <w:t>Il servizio deve essere raggiungibile da qualsiasi dispositivo, prevedendo l'adattabilit</w:t>
+      </w:r>
+      <w:r>
+        <w:rPr>
+          <w:rFonts w:ascii="Times Roman" w:hAnsi="Times Roman" w:hint="default"/>
+          <w:rtl w:val="0"/>
+          <w:lang w:val="de-DE"/>
+        </w:rPr>
+        <w:t xml:space="preserve">à </w:t>
+      </w:r>
+      <w:r>
+        <w:rPr>
+          <w:rFonts w:ascii="Times Roman" w:hAnsi="Times Roman"/>
+          <w:rtl w:val="0"/>
+          <w:lang w:val="de-DE"/>
+        </w:rPr>
+        <w:t>su qualsiasi schermo.</w:t>
+      </w:r>
+      <w:r>
+        <w:rPr>
+          <w:rFonts w:ascii="Times Roman" w:cs="Times Roman" w:hAnsi="Times Roman" w:eastAsia="Times Roman"/>
+        </w:rPr>
+        <w:br w:type="textWrapping"/>
+      </w:r>
+    </w:p>
+    <w:p>
+      <w:pPr>
+        <w:pStyle w:val="Di default"/>
+        <w:spacing w:before="0" w:after="240" w:line="240" w:lineRule="auto"/>
+        <w:rPr>
+          <w:rFonts w:ascii="Times Roman" w:cs="Times Roman" w:hAnsi="Times Roman" w:eastAsia="Times Roman"/>
+        </w:rPr>
+      </w:pPr>
       <w:r>
         <w:rPr>
           <w:rFonts w:ascii="Times Roman" w:hAnsi="Times Roman"/>
           <w:b w:val="1"/>
           <w:bCs w:val="1"/>
           <w:rtl w:val="0"/>
+          <w:lang w:val="it-IT"/>
+        </w:rPr>
+        <w:t>PROCESS</w:t>
+      </w:r>
+      <w:r>
+        <w:rPr>
+          <w:rFonts w:ascii="Times Roman" w:hAnsi="Times Roman"/>
+          <w:b w:val="1"/>
+          <w:bCs w:val="1"/>
+          <w:rtl w:val="0"/>
           <w:lang w:val="de-DE"/>
         </w:rPr>
         <w:t xml:space="preserve"> MODEL:</w:t>
@@ -272,6 +320,7 @@
       <w:r>
         <w:rPr>
           <w:rFonts w:ascii="Times Roman" w:cs="Times Roman" w:hAnsi="Times Roman" w:eastAsia="Times Roman"/>
+          <w:lang w:val="de-DE"/>
         </w:rPr>
         <w:br w:type="textWrapping"/>
       </w:r>
@@ -1468,7 +1517,7 @@
                 <wp:lineTo x="4050" y="17583"/>
                 <wp:lineTo x="4746" y="17634"/>
                 <wp:lineTo x="4999" y="18013"/>
-                <wp:lineTo x="5062" y="18278"/>
+                <wp:lineTo x="5063" y="18278"/>
                 <wp:lineTo x="5020" y="19186"/>
                 <wp:lineTo x="4767" y="19829"/>
                 <wp:lineTo x="4472" y="20094"/>
@@ -2050,6 +2099,7 @@
         <w:spacing w:before="0" w:line="240" w:lineRule="auto"/>
         <w:rPr>
           <w:rFonts w:ascii="Times Roman" w:cs="Times Roman" w:hAnsi="Times Roman" w:eastAsia="Times Roman"/>
+          <w:lang w:val="it-IT"/>
         </w:rPr>
       </w:pPr>
       <w:r>
@@ -2099,6 +2149,7 @@
         <w:spacing w:before="0" w:line="240" w:lineRule="auto"/>
         <w:rPr>
           <w:rFonts w:ascii="Times Roman" w:cs="Times Roman" w:hAnsi="Times Roman" w:eastAsia="Times Roman"/>
+          <w:lang w:val="it-IT"/>
         </w:rPr>
       </w:pPr>
       <w:r>
@@ -2142,9 +2193,13 @@
           <w:ilvl w:val="0"/>
           <w:numId w:val="2"/>
         </w:numPr>
+        <w:bidi w:val="0"/>
         <w:spacing w:before="0" w:line="240" w:lineRule="auto"/>
-        <w:rPr>
-          <w:rFonts w:ascii="Times Roman" w:hAnsi="Times Roman"/>
+        <w:ind w:right="0"/>
+        <w:jc w:val="left"/>
+        <w:rPr>
+          <w:rFonts w:ascii="Times Roman" w:hAnsi="Times Roman"/>
+          <w:rtl w:val="0"/>
           <w:lang w:val="it-IT"/>
         </w:rPr>
       </w:pPr>
@@ -2180,9 +2235,13 @@
           <w:ilvl w:val="0"/>
           <w:numId w:val="2"/>
         </w:numPr>
+        <w:bidi w:val="0"/>
         <w:spacing w:before="0" w:line="240" w:lineRule="auto"/>
-        <w:rPr>
-          <w:rFonts w:ascii="Times Roman" w:hAnsi="Times Roman"/>
+        <w:ind w:right="0"/>
+        <w:jc w:val="left"/>
+        <w:rPr>
+          <w:rFonts w:ascii="Times Roman" w:hAnsi="Times Roman"/>
+          <w:rtl w:val="0"/>
           <w:lang w:val="it-IT"/>
         </w:rPr>
       </w:pPr>
@@ -2218,9 +2277,13 @@
           <w:ilvl w:val="0"/>
           <w:numId w:val="2"/>
         </w:numPr>
+        <w:bidi w:val="0"/>
         <w:spacing w:before="0" w:line="240" w:lineRule="auto"/>
-        <w:rPr>
-          <w:rFonts w:ascii="Times Roman" w:hAnsi="Times Roman"/>
+        <w:ind w:right="0"/>
+        <w:jc w:val="left"/>
+        <w:rPr>
+          <w:rFonts w:ascii="Times Roman" w:hAnsi="Times Roman"/>
+          <w:rtl w:val="0"/>
           <w:lang w:val="it-IT"/>
         </w:rPr>
       </w:pPr>
@@ -2273,6 +2336,7 @@
         <w:spacing w:before="0" w:line="240" w:lineRule="auto"/>
         <w:rPr>
           <w:rFonts w:ascii="Times Roman" w:cs="Times Roman" w:hAnsi="Times Roman" w:eastAsia="Times Roman"/>
+          <w:lang w:val="it-IT"/>
         </w:rPr>
       </w:pPr>
       <w:r>
@@ -2300,6 +2364,7 @@
         <w:spacing w:before="0" w:line="240" w:lineRule="auto"/>
         <w:rPr>
           <w:rFonts w:ascii="Times Roman" w:cs="Times Roman" w:hAnsi="Times Roman" w:eastAsia="Times Roman"/>
+          <w:lang w:val="it-IT"/>
         </w:rPr>
       </w:pPr>
       <w:r>
@@ -2353,6 +2418,7 @@
           <w:rFonts w:ascii="Times Roman" w:cs="Times Roman" w:hAnsi="Times Roman" w:eastAsia="Times Roman"/>
           <w:b w:val="1"/>
           <w:bCs w:val="1"/>
+          <w:lang w:val="it-IT"/>
         </w:rPr>
       </w:pPr>
       <w:r>
@@ -2383,15 +2449,72 @@
         <w:spacing w:before="0" w:line="240" w:lineRule="auto"/>
         <w:rPr>
           <w:rFonts w:ascii="Times Roman" w:cs="Times Roman" w:hAnsi="Times Roman" w:eastAsia="Times Roman"/>
-        </w:rPr>
-      </w:pPr>
-      <w:r>
-        <w:rPr>
-          <w:rFonts w:ascii="Times Roman" w:hAnsi="Times Roman"/>
-          <w:rtl w:val="0"/>
-          <w:lang w:val="it-IT"/>
-        </w:rPr>
-        <w:t>Silviu -&gt; Back-end developer</w:t>
+          <w:lang w:val="it-IT"/>
+        </w:rPr>
+      </w:pPr>
+      <w:r>
+        <w:rPr>
+          <w:rFonts w:ascii="Times Roman" w:hAnsi="Times Roman"/>
+          <w:rtl w:val="0"/>
+          <w:lang w:val="it-IT"/>
+        </w:rPr>
+        <w:t>Silviu</w:t>
+      </w:r>
+      <w:r>
+        <w:rPr>
+          <w:rFonts w:ascii="Times Roman" w:hAnsi="Times Roman"/>
+          <w:rtl w:val="0"/>
+          <w:lang w:val="it-IT"/>
+        </w:rPr>
+        <w:t xml:space="preserve"> </w:t>
+      </w:r>
+      <w:r>
+        <w:rPr>
+          <w:rFonts w:ascii="Times Roman" w:hAnsi="Times Roman"/>
+          <w:rtl w:val="0"/>
+          <w:lang w:val="it-IT"/>
+        </w:rPr>
+        <w:t>Mihaita</w:t>
+      </w:r>
+      <w:r>
+        <w:rPr>
+          <w:rFonts w:ascii="Times Roman" w:hAnsi="Times Roman"/>
+          <w:rtl w:val="0"/>
+          <w:lang w:val="it-IT"/>
+        </w:rPr>
+        <w:t xml:space="preserve"> </w:t>
+      </w:r>
+      <w:r>
+        <w:rPr>
+          <w:rFonts w:ascii="Times Roman" w:hAnsi="Times Roman"/>
+          <w:rtl w:val="0"/>
+          <w:lang w:val="it-IT"/>
+        </w:rPr>
+        <w:t>Filote</w:t>
+      </w:r>
+      <w:r>
+        <w:rPr>
+          <w:rFonts w:ascii="Times Roman" w:hAnsi="Times Roman"/>
+          <w:rtl w:val="0"/>
+          <w:lang w:val="it-IT"/>
+        </w:rPr>
+        <w:t xml:space="preserve"> P</w:t>
+      </w:r>
+      <w:r>
+        <w:rPr>
+          <w:rFonts w:ascii="Times Roman" w:hAnsi="Times Roman"/>
+          <w:rtl w:val="0"/>
+          <w:lang w:val="it-IT"/>
+        </w:rPr>
+        <w:t>andelea</w:t>
+      </w:r>
+      <w:r>
+        <w:rPr>
+          <w:rFonts w:ascii="Times Roman" w:hAnsi="Times Roman"/>
+          <w:rtl w:val="0"/>
+          <w:lang w:val="it-IT"/>
+        </w:rPr>
+        <w:t xml:space="preserve"> -&gt; Back-end developer</w:t>
       </w:r>
     </w:p>
     <w:p>
@@ -2409,6 +2532,7 @@
         <w:spacing w:before="0" w:line="240" w:lineRule="auto"/>
         <w:rPr>
           <w:rFonts w:ascii="Times Roman" w:cs="Times Roman" w:hAnsi="Times Roman" w:eastAsia="Times Roman"/>
+          <w:lang w:val="it-IT"/>
         </w:rPr>
       </w:pPr>
       <w:r>
@@ -2435,6 +2559,7 @@
         <w:spacing w:before="0" w:line="240" w:lineRule="auto"/>
         <w:rPr>
           <w:rFonts w:ascii="Times Roman" w:cs="Times Roman" w:hAnsi="Times Roman" w:eastAsia="Times Roman"/>
+          <w:lang w:val="it-IT"/>
         </w:rPr>
       </w:pPr>
       <w:r>
@@ -2477,6 +2602,7 @@
         <w:spacing w:before="0" w:line="240" w:lineRule="auto"/>
         <w:rPr>
           <w:rFonts w:ascii="Times Roman" w:cs="Times Roman" w:hAnsi="Times Roman" w:eastAsia="Times Roman"/>
+          <w:lang w:val="it-IT"/>
         </w:rPr>
       </w:pPr>
       <w:r>
@@ -2515,7 +2641,7 @@
         <w:pStyle w:val="Di default"/>
         <w:spacing w:before="0" w:after="240" w:line="240" w:lineRule="auto"/>
         <w:rPr>
-          <w:rFonts w:ascii="Arial" w:cs="Arial" w:hAnsi="Arial" w:eastAsia="Arial"/>
+          <w:rFonts w:ascii="Times Roman" w:cs="Times Roman" w:hAnsi="Times Roman" w:eastAsia="Times Roman"/>
           <w:sz w:val="29"/>
           <w:szCs w:val="29"/>
           <w:shd w:val="clear" w:color="auto" w:fill="ffffff"/>
@@ -2527,15 +2653,16 @@
         <w:pStyle w:val="Di default"/>
         <w:spacing w:before="0" w:after="240" w:line="240" w:lineRule="auto"/>
         <w:rPr>
-          <w:rFonts w:ascii="Arial" w:cs="Arial" w:hAnsi="Arial" w:eastAsia="Arial"/>
+          <w:rFonts w:ascii="Times Roman" w:cs="Times Roman" w:hAnsi="Times Roman" w:eastAsia="Times Roman"/>
           <w:b w:val="1"/>
           <w:bCs w:val="1"/>
           <w:shd w:val="clear" w:color="auto" w:fill="ffffff"/>
-        </w:rPr>
-      </w:pPr>
-      <w:r>
-        <w:rPr>
-          <w:rFonts w:ascii="Arial" w:hAnsi="Arial"/>
+          <w:lang w:val="it-IT"/>
+        </w:rPr>
+      </w:pPr>
+      <w:r>
+        <w:rPr>
+          <w:rFonts w:ascii="Times Roman" w:hAnsi="Times Roman"/>
           <w:b w:val="1"/>
           <w:bCs w:val="1"/>
           <w:shd w:val="clear" w:color="auto" w:fill="ffffff"/>
@@ -2550,13 +2677,13 @@
         <w:pStyle w:val="Di default"/>
         <w:spacing w:before="0" w:after="240" w:line="240" w:lineRule="auto"/>
         <w:rPr>
-          <w:rFonts w:ascii="Arial" w:cs="Arial" w:hAnsi="Arial" w:eastAsia="Arial"/>
-          <w:shd w:val="clear" w:color="auto" w:fill="ffffff"/>
-        </w:rPr>
-      </w:pPr>
-      <w:r>
-        <w:rPr>
-          <w:rFonts w:ascii="Arial" w:hAnsi="Arial"/>
+          <w:rFonts w:ascii="Times Roman" w:cs="Times Roman" w:hAnsi="Times Roman" w:eastAsia="Times Roman"/>
+          <w:shd w:val="clear" w:color="auto" w:fill="ffffff"/>
+        </w:rPr>
+      </w:pPr>
+      <w:r>
+        <w:rPr>
+          <w:rFonts w:ascii="Times Roman" w:hAnsi="Times Roman"/>
           <w:shd w:val="clear" w:color="auto" w:fill="ffffff"/>
           <w:rtl w:val="0"/>
           <w:lang w:val="de-DE"/>
@@ -2565,7 +2692,7 @@
       </w:r>
       <w:r>
         <w:rPr>
-          <w:rFonts w:ascii="Arial" w:hAnsi="Arial"/>
+          <w:rFonts w:ascii="Times Roman" w:hAnsi="Times Roman"/>
           <w:shd w:val="clear" w:color="auto" w:fill="ffffff"/>
           <w:rtl w:val="0"/>
           <w:lang w:val="it-IT"/>
@@ -2574,7 +2701,7 @@
       </w:r>
       <w:r>
         <w:rPr>
-          <w:rFonts w:ascii="Arial" w:hAnsi="Arial"/>
+          <w:rFonts w:ascii="Times Roman" w:hAnsi="Times Roman"/>
           <w:shd w:val="clear" w:color="auto" w:fill="ffffff"/>
           <w:rtl w:val="0"/>
           <w:lang w:val="de-DE"/>
@@ -2589,16 +2716,19 @@
           <w:ilvl w:val="0"/>
           <w:numId w:val="4"/>
         </w:numPr>
+        <w:bidi w:val="0"/>
         <w:spacing w:before="0" w:after="240" w:line="240" w:lineRule="auto"/>
-        <w:rPr>
-          <w:rFonts w:ascii="Arial" w:hAnsi="Arial"/>
-          <w:shd w:val="clear" w:color="auto" w:fill="ffffff"/>
-          <w:lang w:val="it-IT"/>
-        </w:rPr>
-      </w:pPr>
-      <w:r>
-        <w:rPr>
-          <w:rFonts w:ascii="Arial" w:hAnsi="Arial"/>
+        <w:ind w:right="0"/>
+        <w:jc w:val="left"/>
+        <w:rPr>
+          <w:rFonts w:ascii="Times Roman" w:hAnsi="Times Roman"/>
+          <w:rtl w:val="0"/>
+          <w:lang w:val="it-IT"/>
+        </w:rPr>
+      </w:pPr>
+      <w:r>
+        <w:rPr>
+          <w:rFonts w:ascii="Times Roman" w:hAnsi="Times Roman"/>
           <w:shd w:val="clear" w:color="auto" w:fill="ffffff"/>
           <w:rtl w:val="0"/>
           <w:lang w:val="it-IT"/>
@@ -2607,7 +2737,7 @@
       </w:r>
       <w:r>
         <w:rPr>
-          <w:rFonts w:ascii="Arial" w:hAnsi="Arial"/>
+          <w:rFonts w:ascii="Times Roman" w:hAnsi="Times Roman"/>
           <w:shd w:val="clear" w:color="auto" w:fill="ffffff"/>
           <w:rtl w:val="0"/>
           <w:lang w:val="de-DE"/>
@@ -2616,7 +2746,7 @@
       </w:r>
       <w:r>
         <w:rPr>
-          <w:rFonts w:ascii="Arial" w:hAnsi="Arial"/>
+          <w:rFonts w:ascii="Times Roman" w:hAnsi="Times Roman"/>
           <w:shd w:val="clear" w:color="auto" w:fill="ffffff"/>
           <w:rtl w:val="0"/>
           <w:lang w:val="it-IT"/>
@@ -2625,7 +2755,7 @@
       </w:r>
       <w:r>
         <w:rPr>
-          <w:rFonts w:ascii="Arial" w:hAnsi="Arial"/>
+          <w:rFonts w:ascii="Times Roman" w:hAnsi="Times Roman"/>
           <w:shd w:val="clear" w:color="auto" w:fill="ffffff"/>
           <w:rtl w:val="0"/>
           <w:lang w:val="de-DE"/>
@@ -2634,7 +2764,7 @@
       </w:r>
       <w:r>
         <w:rPr>
-          <w:rFonts w:ascii="Arial" w:hAnsi="Arial"/>
+          <w:rFonts w:ascii="Times Roman" w:hAnsi="Times Roman"/>
           <w:shd w:val="clear" w:color="auto" w:fill="ffffff"/>
           <w:rtl w:val="0"/>
           <w:lang w:val="it-IT"/>
@@ -2643,7 +2773,7 @@
       </w:r>
       <w:r>
         <w:rPr>
-          <w:rFonts w:ascii="Arial" w:hAnsi="Arial"/>
+          <w:rFonts w:ascii="Times Roman" w:hAnsi="Times Roman"/>
           <w:shd w:val="clear" w:color="auto" w:fill="ffffff"/>
           <w:rtl w:val="0"/>
           <w:lang w:val="de-DE"/>
@@ -2658,16 +2788,19 @@
           <w:ilvl w:val="0"/>
           <w:numId w:val="4"/>
         </w:numPr>
+        <w:bidi w:val="0"/>
         <w:spacing w:before="0" w:after="240" w:line="240" w:lineRule="auto"/>
-        <w:rPr>
-          <w:rFonts w:ascii="Arial" w:hAnsi="Arial"/>
-          <w:shd w:val="clear" w:color="auto" w:fill="ffffff"/>
-          <w:lang w:val="it-IT"/>
-        </w:rPr>
-      </w:pPr>
-      <w:r>
-        <w:rPr>
-          <w:rFonts w:ascii="Arial" w:hAnsi="Arial"/>
+        <w:ind w:right="0"/>
+        <w:jc w:val="left"/>
+        <w:rPr>
+          <w:rFonts w:ascii="Times Roman" w:hAnsi="Times Roman"/>
+          <w:rtl w:val="0"/>
+          <w:lang w:val="it-IT"/>
+        </w:rPr>
+      </w:pPr>
+      <w:r>
+        <w:rPr>
+          <w:rFonts w:ascii="Times Roman" w:hAnsi="Times Roman"/>
           <w:shd w:val="clear" w:color="auto" w:fill="ffffff"/>
           <w:rtl w:val="0"/>
           <w:lang w:val="it-IT"/>
@@ -2676,7 +2809,7 @@
       </w:r>
       <w:r>
         <w:rPr>
-          <w:rFonts w:ascii="Arial" w:hAnsi="Arial"/>
+          <w:rFonts w:ascii="Times Roman" w:hAnsi="Times Roman"/>
           <w:shd w:val="clear" w:color="auto" w:fill="ffffff"/>
           <w:rtl w:val="0"/>
           <w:lang w:val="de-DE"/>
@@ -2685,7 +2818,7 @@
       </w:r>
       <w:r>
         <w:rPr>
-          <w:rFonts w:ascii="Arial" w:hAnsi="Arial"/>
+          <w:rFonts w:ascii="Times Roman" w:hAnsi="Times Roman"/>
           <w:shd w:val="clear" w:color="auto" w:fill="ffffff"/>
           <w:rtl w:val="0"/>
           <w:lang w:val="it-IT"/>
@@ -2694,7 +2827,7 @@
       </w:r>
       <w:r>
         <w:rPr>
-          <w:rFonts w:ascii="Arial" w:hAnsi="Arial" w:hint="default"/>
+          <w:rFonts w:ascii="Times Roman" w:hAnsi="Times Roman" w:hint="default"/>
           <w:shd w:val="clear" w:color="auto" w:fill="ffffff"/>
           <w:rtl w:val="0"/>
           <w:lang w:val="it-IT"/>
@@ -2703,7 +2836,7 @@
       </w:r>
       <w:r>
         <w:rPr>
-          <w:rFonts w:ascii="Arial" w:hAnsi="Arial"/>
+          <w:rFonts w:ascii="Times Roman" w:hAnsi="Times Roman"/>
           <w:shd w:val="clear" w:color="auto" w:fill="ffffff"/>
           <w:rtl w:val="0"/>
           <w:lang w:val="it-IT"/>
@@ -2718,16 +2851,19 @@
           <w:ilvl w:val="0"/>
           <w:numId w:val="4"/>
         </w:numPr>
+        <w:bidi w:val="0"/>
         <w:spacing w:before="0" w:after="240" w:line="240" w:lineRule="auto"/>
-        <w:rPr>
-          <w:rFonts w:ascii="Arial" w:hAnsi="Arial"/>
-          <w:shd w:val="clear" w:color="auto" w:fill="ffffff"/>
-          <w:lang w:val="it-IT"/>
-        </w:rPr>
-      </w:pPr>
-      <w:r>
-        <w:rPr>
-          <w:rFonts w:ascii="Arial" w:hAnsi="Arial"/>
+        <w:ind w:right="0"/>
+        <w:jc w:val="left"/>
+        <w:rPr>
+          <w:rFonts w:ascii="Times Roman" w:hAnsi="Times Roman"/>
+          <w:rtl w:val="0"/>
+          <w:lang w:val="it-IT"/>
+        </w:rPr>
+      </w:pPr>
+      <w:r>
+        <w:rPr>
+          <w:rFonts w:ascii="Times Roman" w:hAnsi="Times Roman"/>
           <w:shd w:val="clear" w:color="auto" w:fill="ffffff"/>
           <w:rtl w:val="0"/>
           <w:lang w:val="it-IT"/>
@@ -2736,7 +2872,7 @@
       </w:r>
       <w:r>
         <w:rPr>
-          <w:rFonts w:ascii="Arial" w:hAnsi="Arial"/>
+          <w:rFonts w:ascii="Times Roman" w:hAnsi="Times Roman"/>
           <w:shd w:val="clear" w:color="auto" w:fill="ffffff"/>
           <w:rtl w:val="0"/>
           <w:lang w:val="de-DE"/>
@@ -2745,7 +2881,7 @@
       </w:r>
       <w:r>
         <w:rPr>
-          <w:rFonts w:ascii="Arial" w:hAnsi="Arial"/>
+          <w:rFonts w:ascii="Times Roman" w:hAnsi="Times Roman"/>
           <w:shd w:val="clear" w:color="auto" w:fill="ffffff"/>
           <w:rtl w:val="0"/>
           <w:lang w:val="it-IT"/>
@@ -2754,7 +2890,7 @@
       </w:r>
       <w:r>
         <w:rPr>
-          <w:rFonts w:ascii="Arial" w:hAnsi="Arial"/>
+          <w:rFonts w:ascii="Times Roman" w:hAnsi="Times Roman"/>
           <w:shd w:val="clear" w:color="auto" w:fill="ffffff"/>
           <w:rtl w:val="0"/>
           <w:lang w:val="de-DE"/>
@@ -2763,7 +2899,7 @@
       </w:r>
       <w:r>
         <w:rPr>
-          <w:rFonts w:ascii="Arial" w:hAnsi="Arial"/>
+          <w:rFonts w:ascii="Times Roman" w:hAnsi="Times Roman"/>
           <w:shd w:val="clear" w:color="auto" w:fill="ffffff"/>
           <w:rtl w:val="0"/>
           <w:lang w:val="it-IT"/>
@@ -2778,16 +2914,19 @@
           <w:ilvl w:val="0"/>
           <w:numId w:val="4"/>
         </w:numPr>
+        <w:bidi w:val="0"/>
         <w:spacing w:before="0" w:after="240" w:line="240" w:lineRule="auto"/>
-        <w:rPr>
-          <w:rFonts w:ascii="Arial" w:hAnsi="Arial"/>
-          <w:shd w:val="clear" w:color="auto" w:fill="ffffff"/>
+        <w:ind w:right="0"/>
+        <w:jc w:val="left"/>
+        <w:rPr>
+          <w:rFonts w:ascii="Times Roman" w:hAnsi="Times Roman"/>
+          <w:rtl w:val="0"/>
           <w:lang w:val="de-DE"/>
         </w:rPr>
       </w:pPr>
       <w:r>
         <w:rPr>
-          <w:rFonts w:ascii="Arial" w:hAnsi="Arial"/>
+          <w:rFonts w:ascii="Times Roman" w:hAnsi="Times Roman"/>
           <w:shd w:val="clear" w:color="auto" w:fill="ffffff"/>
           <w:rtl w:val="0"/>
           <w:lang w:val="de-DE"/>
@@ -2796,7 +2935,7 @@
       </w:r>
       <w:r>
         <w:rPr>
-          <w:rFonts w:ascii="Arial" w:hAnsi="Arial"/>
+          <w:rFonts w:ascii="Times Roman" w:hAnsi="Times Roman"/>
           <w:shd w:val="clear" w:color="auto" w:fill="ffffff"/>
           <w:rtl w:val="0"/>
           <w:lang w:val="it-IT"/>
@@ -2805,7 +2944,7 @@
       </w:r>
       <w:r>
         <w:rPr>
-          <w:rFonts w:ascii="Arial" w:hAnsi="Arial"/>
+          <w:rFonts w:ascii="Times Roman" w:hAnsi="Times Roman"/>
           <w:shd w:val="clear" w:color="auto" w:fill="ffffff"/>
           <w:rtl w:val="0"/>
           <w:lang w:val="de-DE"/>
@@ -2814,7 +2953,7 @@
       </w:r>
       <w:r>
         <w:rPr>
-          <w:rFonts w:ascii="Arial" w:hAnsi="Arial" w:hint="default"/>
+          <w:rFonts w:ascii="Times Roman" w:hAnsi="Times Roman" w:hint="default"/>
           <w:shd w:val="clear" w:color="auto" w:fill="ffffff"/>
           <w:rtl w:val="0"/>
           <w:lang w:val="de-DE"/>
@@ -2823,7 +2962,7 @@
       </w:r>
       <w:r>
         <w:rPr>
-          <w:rFonts w:ascii="Arial" w:hAnsi="Arial"/>
+          <w:rFonts w:ascii="Times Roman" w:hAnsi="Times Roman"/>
           <w:shd w:val="clear" w:color="auto" w:fill="ffffff"/>
           <w:rtl w:val="0"/>
           <w:lang w:val="de-DE"/>
@@ -2838,16 +2977,19 @@
           <w:ilvl w:val="0"/>
           <w:numId w:val="4"/>
         </w:numPr>
+        <w:bidi w:val="0"/>
         <w:spacing w:before="0" w:after="240" w:line="240" w:lineRule="auto"/>
-        <w:rPr>
-          <w:rFonts w:ascii="Arial" w:hAnsi="Arial"/>
-          <w:shd w:val="clear" w:color="auto" w:fill="ffffff"/>
+        <w:ind w:right="0"/>
+        <w:jc w:val="left"/>
+        <w:rPr>
+          <w:rFonts w:ascii="Times Roman" w:hAnsi="Times Roman"/>
+          <w:rtl w:val="0"/>
           <w:lang w:val="de-DE"/>
         </w:rPr>
       </w:pPr>
       <w:r>
         <w:rPr>
-          <w:rFonts w:ascii="Arial" w:hAnsi="Arial"/>
+          <w:rFonts w:ascii="Times Roman" w:hAnsi="Times Roman"/>
           <w:shd w:val="clear" w:color="auto" w:fill="ffffff"/>
           <w:rtl w:val="0"/>
           <w:lang w:val="de-DE"/>
@@ -2856,7 +2998,7 @@
       </w:r>
       <w:r>
         <w:rPr>
-          <w:rFonts w:ascii="Arial" w:hAnsi="Arial"/>
+          <w:rFonts w:ascii="Times Roman" w:hAnsi="Times Roman"/>
           <w:shd w:val="clear" w:color="auto" w:fill="ffffff"/>
           <w:rtl w:val="0"/>
           <w:lang w:val="it-IT"/>
@@ -2865,7 +3007,7 @@
       </w:r>
       <w:r>
         <w:rPr>
-          <w:rFonts w:ascii="Arial" w:hAnsi="Arial"/>
+          <w:rFonts w:ascii="Times Roman" w:hAnsi="Times Roman"/>
           <w:shd w:val="clear" w:color="auto" w:fill="ffffff"/>
           <w:rtl w:val="0"/>
           <w:lang w:val="de-DE"/>
@@ -2874,7 +3016,7 @@
       </w:r>
       <w:r>
         <w:rPr>
-          <w:rFonts w:ascii="Arial" w:hAnsi="Arial"/>
+          <w:rFonts w:ascii="Times Roman" w:hAnsi="Times Roman"/>
           <w:shd w:val="clear" w:color="auto" w:fill="ffffff"/>
           <w:rtl w:val="0"/>
           <w:lang w:val="it-IT"/>
@@ -2883,7 +3025,7 @@
       </w:r>
       <w:r>
         <w:rPr>
-          <w:rFonts w:ascii="Arial" w:hAnsi="Arial" w:hint="default"/>
+          <w:rFonts w:ascii="Times Roman" w:hAnsi="Times Roman" w:hint="default"/>
           <w:shd w:val="clear" w:color="auto" w:fill="ffffff"/>
           <w:rtl w:val="0"/>
           <w:lang w:val="it-IT"/>
@@ -2892,7 +3034,7 @@
       </w:r>
       <w:r>
         <w:rPr>
-          <w:rFonts w:ascii="Arial" w:hAnsi="Arial"/>
+          <w:rFonts w:ascii="Times Roman" w:hAnsi="Times Roman"/>
           <w:shd w:val="clear" w:color="auto" w:fill="ffffff"/>
           <w:rtl w:val="0"/>
           <w:lang w:val="it-IT"/>
@@ -2905,7 +3047,7 @@
         <w:pStyle w:val="Di default"/>
         <w:spacing w:before="0" w:after="240" w:line="240" w:lineRule="auto"/>
         <w:rPr>
-          <w:rFonts w:ascii="Arial" w:cs="Arial" w:hAnsi="Arial" w:eastAsia="Arial"/>
+          <w:rFonts w:ascii="Times Roman" w:cs="Times Roman" w:hAnsi="Times Roman" w:eastAsia="Times Roman"/>
           <w:shd w:val="clear" w:color="auto" w:fill="ffffff"/>
         </w:rPr>
       </w:pPr>
@@ -2915,13 +3057,14 @@
         <w:pStyle w:val="Di default"/>
         <w:spacing w:before="0" w:after="240" w:line="240" w:lineRule="auto"/>
         <w:rPr>
-          <w:rFonts w:ascii="Arial" w:cs="Arial" w:hAnsi="Arial" w:eastAsia="Arial"/>
-          <w:shd w:val="clear" w:color="auto" w:fill="ffffff"/>
-        </w:rPr>
-      </w:pPr>
-      <w:r>
-        <w:rPr>
-          <w:rFonts w:ascii="Arial" w:hAnsi="Arial"/>
+          <w:rFonts w:ascii="Times Roman" w:cs="Times Roman" w:hAnsi="Times Roman" w:eastAsia="Times Roman"/>
+          <w:shd w:val="clear" w:color="auto" w:fill="ffffff"/>
+          <w:lang w:val="it-IT"/>
+        </w:rPr>
+      </w:pPr>
+      <w:r>
+        <w:rPr>
+          <w:rFonts w:ascii="Times Roman" w:hAnsi="Times Roman"/>
           <w:shd w:val="clear" w:color="auto" w:fill="ffffff"/>
           <w:rtl w:val="0"/>
           <w:lang w:val="it-IT"/>
@@ -2934,13 +3077,14 @@
         <w:pStyle w:val="Di default"/>
         <w:spacing w:before="0" w:after="240" w:line="240" w:lineRule="auto"/>
         <w:rPr>
-          <w:rFonts w:ascii="Arial" w:cs="Arial" w:hAnsi="Arial" w:eastAsia="Arial"/>
-          <w:shd w:val="clear" w:color="auto" w:fill="ffffff"/>
-        </w:rPr>
-      </w:pPr>
-      <w:r>
-        <w:rPr>
-          <w:rFonts w:ascii="Arial" w:hAnsi="Arial"/>
+          <w:rFonts w:ascii="Times Roman" w:cs="Times Roman" w:hAnsi="Times Roman" w:eastAsia="Times Roman"/>
+          <w:shd w:val="clear" w:color="auto" w:fill="ffffff"/>
+          <w:lang w:val="it-IT"/>
+        </w:rPr>
+      </w:pPr>
+      <w:r>
+        <w:rPr>
+          <w:rFonts w:ascii="Times Roman" w:hAnsi="Times Roman"/>
           <w:shd w:val="clear" w:color="auto" w:fill="ffffff"/>
           <w:rtl w:val="0"/>
           <w:lang w:val="it-IT"/>
@@ -2949,7 +3093,7 @@
       </w:r>
       <w:r>
         <w:rPr>
-          <w:rFonts w:ascii="Arial" w:hAnsi="Arial" w:hint="default"/>
+          <w:rFonts w:ascii="Times Roman" w:hAnsi="Times Roman" w:hint="default"/>
           <w:shd w:val="clear" w:color="auto" w:fill="ffffff"/>
           <w:rtl w:val="0"/>
           <w:lang w:val="it-IT"/>
@@ -2958,12 +3102,12 @@
       </w:r>
       <w:r>
         <w:rPr>
-          <w:rFonts w:ascii="Arial" w:hAnsi="Arial"/>
-          <w:shd w:val="clear" w:color="auto" w:fill="ffffff"/>
-          <w:rtl w:val="0"/>
-          <w:lang w:val="it-IT"/>
-        </w:rPr>
-        <w:t>una porzione di tempo per ogni sprint dedicata ai test di feautures.</w:t>
+          <w:rFonts w:ascii="Times Roman" w:hAnsi="Times Roman"/>
+          <w:shd w:val="clear" w:color="auto" w:fill="ffffff"/>
+          <w:rtl w:val="0"/>
+          <w:lang w:val="it-IT"/>
+        </w:rPr>
+        <w:t>una porzione di tempo per ogni sprint dedicata ai test di features.</w:t>
       </w:r>
     </w:p>
     <w:p>
@@ -2971,15 +3115,27 @@
         <w:pStyle w:val="Di default"/>
         <w:spacing w:before="0" w:after="240" w:line="240" w:lineRule="auto"/>
         <w:rPr>
-          <w:rFonts w:ascii="Arial" w:cs="Arial" w:hAnsi="Arial" w:eastAsia="Arial"/>
+          <w:rFonts w:ascii="Times Roman" w:cs="Times Roman" w:hAnsi="Times Roman" w:eastAsia="Times Roman"/>
+          <w:shd w:val="clear" w:color="auto" w:fill="ffffff"/>
+          <w:lang w:val="it-IT"/>
+        </w:rPr>
+      </w:pPr>
+    </w:p>
+    <w:p>
+      <w:pPr>
+        <w:pStyle w:val="Di default"/>
+        <w:spacing w:before="0" w:after="240" w:line="240" w:lineRule="auto"/>
+        <w:rPr>
+          <w:rFonts w:ascii="Times Roman" w:cs="Times Roman" w:hAnsi="Times Roman" w:eastAsia="Times Roman"/>
           <w:b w:val="1"/>
           <w:bCs w:val="1"/>
           <w:shd w:val="clear" w:color="auto" w:fill="ffffff"/>
-        </w:rPr>
-      </w:pPr>
-      <w:r>
-        <w:rPr>
-          <w:rFonts w:ascii="Arial" w:hAnsi="Arial"/>
+          <w:lang w:val="it-IT"/>
+        </w:rPr>
+      </w:pPr>
+      <w:r>
+        <w:rPr>
+          <w:rFonts w:ascii="Times Roman" w:hAnsi="Times Roman"/>
           <w:b w:val="1"/>
           <w:bCs w:val="1"/>
           <w:shd w:val="clear" w:color="auto" w:fill="ffffff"/>
@@ -2994,13 +3150,14 @@
         <w:pStyle w:val="Di default"/>
         <w:spacing w:before="0" w:after="240" w:line="240" w:lineRule="auto"/>
         <w:rPr>
-          <w:rFonts w:ascii="Arial" w:cs="Arial" w:hAnsi="Arial" w:eastAsia="Arial"/>
-          <w:shd w:val="clear" w:color="auto" w:fill="ffffff"/>
-        </w:rPr>
-      </w:pPr>
-      <w:r>
-        <w:rPr>
-          <w:rFonts w:ascii="Arial" w:hAnsi="Arial"/>
+          <w:rFonts w:ascii="Times Roman" w:cs="Times Roman" w:hAnsi="Times Roman" w:eastAsia="Times Roman"/>
+          <w:shd w:val="clear" w:color="auto" w:fill="ffffff"/>
+          <w:lang w:val="it-IT"/>
+        </w:rPr>
+      </w:pPr>
+      <w:r>
+        <w:rPr>
+          <w:rFonts w:ascii="Times Roman" w:hAnsi="Times Roman"/>
           <w:shd w:val="clear" w:color="auto" w:fill="ffffff"/>
           <w:rtl w:val="0"/>
           <w:lang w:val="it-IT"/>
@@ -3009,7 +3166,7 @@
       </w:r>
       <w:r>
         <w:rPr>
-          <w:rFonts w:ascii="Arial" w:hAnsi="Arial" w:hint="default"/>
+          <w:rFonts w:ascii="Times Roman" w:hAnsi="Times Roman" w:hint="default"/>
           <w:shd w:val="clear" w:color="auto" w:fill="ffffff"/>
           <w:rtl w:val="0"/>
           <w:lang w:val="it-IT"/>
@@ -3018,7 +3175,7 @@
       </w:r>
       <w:r>
         <w:rPr>
-          <w:rFonts w:ascii="Arial" w:hAnsi="Arial"/>
+          <w:rFonts w:ascii="Times Roman" w:hAnsi="Times Roman"/>
           <w:shd w:val="clear" w:color="auto" w:fill="ffffff"/>
           <w:rtl w:val="0"/>
           <w:lang w:val="it-IT"/>
@@ -3033,16 +3190,19 @@
           <w:ilvl w:val="0"/>
           <w:numId w:val="5"/>
         </w:numPr>
+        <w:bidi w:val="0"/>
         <w:spacing w:before="0" w:after="240" w:line="240" w:lineRule="auto"/>
-        <w:rPr>
-          <w:rFonts w:ascii="Arial" w:hAnsi="Arial"/>
-          <w:shd w:val="clear" w:color="auto" w:fill="ffffff"/>
-          <w:lang w:val="it-IT"/>
-        </w:rPr>
-      </w:pPr>
-      <w:r>
-        <w:rPr>
-          <w:rFonts w:ascii="Arial" w:hAnsi="Arial"/>
+        <w:ind w:right="0"/>
+        <w:jc w:val="left"/>
+        <w:rPr>
+          <w:rFonts w:ascii="Times Roman" w:hAnsi="Times Roman"/>
+          <w:rtl w:val="0"/>
+          <w:lang w:val="it-IT"/>
+        </w:rPr>
+      </w:pPr>
+      <w:r>
+        <w:rPr>
+          <w:rFonts w:ascii="Times Roman" w:hAnsi="Times Roman"/>
           <w:shd w:val="clear" w:color="auto" w:fill="ffffff"/>
           <w:rtl w:val="0"/>
           <w:lang w:val="it-IT"/>
@@ -3057,16 +3217,19 @@
           <w:ilvl w:val="0"/>
           <w:numId w:val="5"/>
         </w:numPr>
+        <w:bidi w:val="0"/>
         <w:spacing w:before="0" w:after="240" w:line="240" w:lineRule="auto"/>
-        <w:rPr>
-          <w:rFonts w:ascii="Arial" w:hAnsi="Arial"/>
-          <w:shd w:val="clear" w:color="auto" w:fill="ffffff"/>
-          <w:lang w:val="it-IT"/>
-        </w:rPr>
-      </w:pPr>
-      <w:r>
-        <w:rPr>
-          <w:rFonts w:ascii="Arial" w:hAnsi="Arial"/>
+        <w:ind w:right="0"/>
+        <w:jc w:val="left"/>
+        <w:rPr>
+          <w:rFonts w:ascii="Times Roman" w:hAnsi="Times Roman"/>
+          <w:rtl w:val="0"/>
+          <w:lang w:val="it-IT"/>
+        </w:rPr>
+      </w:pPr>
+      <w:r>
+        <w:rPr>
+          <w:rFonts w:ascii="Times Roman" w:hAnsi="Times Roman"/>
           <w:shd w:val="clear" w:color="auto" w:fill="ffffff"/>
           <w:rtl w:val="0"/>
           <w:lang w:val="it-IT"/>
@@ -3075,7 +3238,7 @@
       </w:r>
       <w:r>
         <w:rPr>
-          <w:rFonts w:ascii="Arial" w:hAnsi="Arial" w:hint="default"/>
+          <w:rFonts w:ascii="Times Roman" w:hAnsi="Times Roman" w:hint="default"/>
           <w:shd w:val="clear" w:color="auto" w:fill="ffffff"/>
           <w:rtl w:val="0"/>
           <w:lang w:val="it-IT"/>
@@ -3084,7 +3247,7 @@
       </w:r>
       <w:r>
         <w:rPr>
-          <w:rFonts w:ascii="Arial" w:hAnsi="Arial"/>
+          <w:rFonts w:ascii="Times Roman" w:hAnsi="Times Roman"/>
           <w:shd w:val="clear" w:color="auto" w:fill="ffffff"/>
           <w:rtl w:val="0"/>
           <w:lang w:val="it-IT"/>
@@ -3097,7 +3260,7 @@
         <w:pStyle w:val="Di default"/>
         <w:spacing w:before="0" w:after="240" w:line="240" w:lineRule="auto"/>
         <w:rPr>
-          <w:rFonts w:ascii="Arial" w:cs="Arial" w:hAnsi="Arial" w:eastAsia="Arial"/>
+          <w:rFonts w:ascii="Times Roman" w:cs="Times Roman" w:hAnsi="Times Roman" w:eastAsia="Times Roman"/>
           <w:shd w:val="clear" w:color="auto" w:fill="ffffff"/>
         </w:rPr>
       </w:pPr>
@@ -3107,15 +3270,16 @@
         <w:pStyle w:val="Di default"/>
         <w:spacing w:before="0" w:after="240" w:line="240" w:lineRule="auto"/>
         <w:rPr>
-          <w:rFonts w:ascii="Arial" w:cs="Arial" w:hAnsi="Arial" w:eastAsia="Arial"/>
+          <w:rFonts w:ascii="Times Roman" w:cs="Times Roman" w:hAnsi="Times Roman" w:eastAsia="Times Roman"/>
           <w:b w:val="1"/>
           <w:bCs w:val="1"/>
           <w:shd w:val="clear" w:color="auto" w:fill="ffffff"/>
-        </w:rPr>
-      </w:pPr>
-      <w:r>
-        <w:rPr>
-          <w:rFonts w:ascii="Arial" w:hAnsi="Arial"/>
+          <w:lang w:val="it-IT"/>
+        </w:rPr>
+      </w:pPr>
+      <w:r>
+        <w:rPr>
+          <w:rFonts w:ascii="Times Roman" w:hAnsi="Times Roman"/>
           <w:b w:val="1"/>
           <w:bCs w:val="1"/>
           <w:shd w:val="clear" w:color="auto" w:fill="ffffff"/>
@@ -3126,7 +3290,7 @@
       </w:r>
       <w:r>
         <w:rPr>
-          <w:rFonts w:ascii="Arial" w:hAnsi="Arial" w:hint="default"/>
+          <w:rFonts w:ascii="Times Roman" w:hAnsi="Times Roman" w:hint="default"/>
           <w:b w:val="1"/>
           <w:bCs w:val="1"/>
           <w:shd w:val="clear" w:color="auto" w:fill="ffffff"/>
@@ -3137,7 +3301,7 @@
       </w:r>
       <w:r>
         <w:rPr>
-          <w:rFonts w:ascii="Arial" w:hAnsi="Arial"/>
+          <w:rFonts w:ascii="Times Roman" w:hAnsi="Times Roman"/>
           <w:b w:val="1"/>
           <w:bCs w:val="1"/>
           <w:shd w:val="clear" w:color="auto" w:fill="ffffff"/>
@@ -3152,13 +3316,14 @@
         <w:pStyle w:val="Di default"/>
         <w:spacing w:before="0" w:after="240" w:line="240" w:lineRule="auto"/>
         <w:rPr>
-          <w:rFonts w:ascii="Arial" w:cs="Arial" w:hAnsi="Arial" w:eastAsia="Arial"/>
-          <w:shd w:val="clear" w:color="auto" w:fill="ffffff"/>
-        </w:rPr>
-      </w:pPr>
-      <w:r>
-        <w:rPr>
-          <w:rFonts w:ascii="Arial" w:hAnsi="Arial"/>
+          <w:rFonts w:ascii="Times Roman" w:cs="Times Roman" w:hAnsi="Times Roman" w:eastAsia="Times Roman"/>
+          <w:shd w:val="clear" w:color="auto" w:fill="ffffff"/>
+          <w:lang w:val="it-IT"/>
+        </w:rPr>
+      </w:pPr>
+      <w:r>
+        <w:rPr>
+          <w:rFonts w:ascii="Times Roman" w:hAnsi="Times Roman"/>
           <w:shd w:val="clear" w:color="auto" w:fill="ffffff"/>
           <w:rtl w:val="0"/>
           <w:lang w:val="it-IT"/>
@@ -3167,7 +3332,7 @@
       </w:r>
       <w:r>
         <w:rPr>
-          <w:rFonts w:ascii="Arial" w:hAnsi="Arial" w:hint="default"/>
+          <w:rFonts w:ascii="Times Roman" w:hAnsi="Times Roman" w:hint="default"/>
           <w:shd w:val="clear" w:color="auto" w:fill="ffffff"/>
           <w:rtl w:val="0"/>
           <w:lang w:val="it-IT"/>
@@ -3176,7 +3341,7 @@
       </w:r>
       <w:r>
         <w:rPr>
-          <w:rFonts w:ascii="Arial" w:hAnsi="Arial"/>
+          <w:rFonts w:ascii="Times Roman" w:hAnsi="Times Roman"/>
           <w:shd w:val="clear" w:color="auto" w:fill="ffffff"/>
           <w:rtl w:val="0"/>
           <w:lang w:val="it-IT"/>
@@ -3185,7 +3350,7 @@
       </w:r>
       <w:r>
         <w:rPr>
-          <w:rFonts w:ascii="Arial" w:hAnsi="Arial" w:hint="default"/>
+          <w:rFonts w:ascii="Times Roman" w:hAnsi="Times Roman" w:hint="default"/>
           <w:shd w:val="clear" w:color="auto" w:fill="ffffff"/>
           <w:rtl w:val="0"/>
           <w:lang w:val="it-IT"/>
@@ -3194,7 +3359,7 @@
       </w:r>
       <w:r>
         <w:rPr>
-          <w:rFonts w:ascii="Arial" w:hAnsi="Arial"/>
+          <w:rFonts w:ascii="Times Roman" w:hAnsi="Times Roman"/>
           <w:shd w:val="clear" w:color="auto" w:fill="ffffff"/>
           <w:rtl w:val="0"/>
           <w:lang w:val="it-IT"/>
@@ -3203,7 +3368,7 @@
       </w:r>
       <w:r>
         <w:rPr>
-          <w:rFonts w:ascii="Arial" w:hAnsi="Arial" w:hint="default"/>
+          <w:rFonts w:ascii="Times Roman" w:hAnsi="Times Roman" w:hint="default"/>
           <w:shd w:val="clear" w:color="auto" w:fill="ffffff"/>
           <w:rtl w:val="0"/>
           <w:lang w:val="it-IT"/>
@@ -3212,7 +3377,7 @@
       </w:r>
       <w:r>
         <w:rPr>
-          <w:rFonts w:ascii="Arial" w:hAnsi="Arial"/>
+          <w:rFonts w:ascii="Times Roman" w:hAnsi="Times Roman"/>
           <w:shd w:val="clear" w:color="auto" w:fill="ffffff"/>
           <w:rtl w:val="0"/>
           <w:lang w:val="it-IT"/>
@@ -3225,7 +3390,7 @@
         <w:pStyle w:val="Di default"/>
         <w:spacing w:before="0" w:after="240" w:line="240" w:lineRule="auto"/>
         <w:rPr>
-          <w:rFonts w:ascii="Arial" w:cs="Arial" w:hAnsi="Arial" w:eastAsia="Arial"/>
+          <w:rFonts w:ascii="Times Roman" w:cs="Times Roman" w:hAnsi="Times Roman" w:eastAsia="Times Roman"/>
           <w:shd w:val="clear" w:color="auto" w:fill="ffffff"/>
         </w:rPr>
       </w:pPr>
@@ -3235,21 +3400,20 @@
         <w:pStyle w:val="Di default"/>
         <w:spacing w:before="0" w:after="240" w:line="240" w:lineRule="auto"/>
         <w:rPr>
-          <w:rFonts w:ascii="Arial" w:cs="Arial" w:hAnsi="Arial" w:eastAsia="Arial"/>
+          <w:rFonts w:ascii="Times Roman" w:cs="Times Roman" w:hAnsi="Times Roman" w:eastAsia="Times Roman"/>
           <w:b w:val="1"/>
           <w:bCs w:val="1"/>
           <w:sz w:val="29"/>
           <w:szCs w:val="29"/>
           <w:shd w:val="clear" w:color="auto" w:fill="ffffff"/>
-        </w:rPr>
-      </w:pPr>
-      <w:r>
-        <w:rPr>
-          <w:rFonts w:ascii="Arial" w:hAnsi="Arial"/>
+          <w:lang w:val="it-IT"/>
+        </w:rPr>
+      </w:pPr>
+      <w:r>
+        <w:rPr>
+          <w:rFonts w:ascii="Times Roman" w:hAnsi="Times Roman"/>
           <w:b w:val="1"/>
           <w:bCs w:val="1"/>
-          <w:sz w:val="24"/>
-          <w:szCs w:val="24"/>
           <w:shd w:val="clear" w:color="auto" w:fill="ffffff"/>
           <w:rtl w:val="0"/>
           <w:lang w:val="it-IT"/>
@@ -3258,7 +3422,7 @@
       </w:r>
       <w:r>
         <w:rPr>
-          <w:rFonts w:ascii="Arial" w:hAnsi="Arial"/>
+          <w:rFonts w:ascii="Times Roman" w:hAnsi="Times Roman"/>
           <w:b w:val="1"/>
           <w:bCs w:val="1"/>
           <w:sz w:val="29"/>
@@ -3275,13 +3439,14 @@
         <w:pStyle w:val="Di default"/>
         <w:spacing w:before="0" w:after="240" w:line="240" w:lineRule="auto"/>
         <w:rPr>
-          <w:rFonts w:ascii="Arial" w:cs="Arial" w:hAnsi="Arial" w:eastAsia="Arial"/>
-          <w:shd w:val="clear" w:color="auto" w:fill="ffffff"/>
-        </w:rPr>
-      </w:pPr>
-      <w:r>
-        <w:rPr>
-          <w:rFonts w:ascii="Arial" w:hAnsi="Arial"/>
+          <w:rFonts w:ascii="Times Roman" w:cs="Times Roman" w:hAnsi="Times Roman" w:eastAsia="Times Roman"/>
+          <w:shd w:val="clear" w:color="auto" w:fill="ffffff"/>
+          <w:lang w:val="it-IT"/>
+        </w:rPr>
+      </w:pPr>
+      <w:r>
+        <w:rPr>
+          <w:rFonts w:ascii="Times Roman" w:hAnsi="Times Roman"/>
           <w:shd w:val="clear" w:color="auto" w:fill="ffffff"/>
           <w:rtl w:val="0"/>
           <w:lang w:val="it-IT"/>
@@ -3290,7 +3455,7 @@
       </w:r>
       <w:r>
         <w:rPr>
-          <w:rFonts w:ascii="Arial" w:hAnsi="Arial" w:hint="default"/>
+          <w:rFonts w:ascii="Times Roman" w:hAnsi="Times Roman" w:hint="default"/>
           <w:shd w:val="clear" w:color="auto" w:fill="ffffff"/>
           <w:rtl w:val="0"/>
           <w:lang w:val="it-IT"/>
@@ -3299,7 +3464,7 @@
       </w:r>
       <w:r>
         <w:rPr>
-          <w:rFonts w:ascii="Arial" w:hAnsi="Arial"/>
+          <w:rFonts w:ascii="Times Roman" w:hAnsi="Times Roman"/>
           <w:shd w:val="clear" w:color="auto" w:fill="ffffff"/>
           <w:rtl w:val="0"/>
           <w:lang w:val="it-IT"/>
@@ -3308,7 +3473,7 @@
       </w:r>
       <w:r>
         <w:rPr>
-          <w:rFonts w:ascii="Arial" w:hAnsi="Arial" w:hint="default"/>
+          <w:rFonts w:ascii="Times Roman" w:hAnsi="Times Roman" w:hint="default"/>
           <w:shd w:val="clear" w:color="auto" w:fill="ffffff"/>
           <w:rtl w:val="0"/>
           <w:lang w:val="it-IT"/>
@@ -3317,7 +3482,7 @@
       </w:r>
       <w:r>
         <w:rPr>
-          <w:rFonts w:ascii="Arial" w:hAnsi="Arial"/>
+          <w:rFonts w:ascii="Times Roman" w:hAnsi="Times Roman"/>
           <w:shd w:val="clear" w:color="auto" w:fill="ffffff"/>
           <w:rtl w:val="0"/>
           <w:lang w:val="it-IT"/>
@@ -3326,7 +3491,7 @@
       </w:r>
       <w:r>
         <w:rPr>
-          <w:rFonts w:ascii="Arial" w:hAnsi="Arial" w:hint="default"/>
+          <w:rFonts w:ascii="Times Roman" w:hAnsi="Times Roman" w:hint="default"/>
           <w:shd w:val="clear" w:color="auto" w:fill="ffffff"/>
           <w:rtl w:val="0"/>
           <w:lang w:val="it-IT"/>
@@ -3335,7 +3500,7 @@
       </w:r>
       <w:r>
         <w:rPr>
-          <w:rFonts w:ascii="Arial" w:hAnsi="Arial"/>
+          <w:rFonts w:ascii="Times Roman" w:hAnsi="Times Roman"/>
           <w:shd w:val="clear" w:color="auto" w:fill="ffffff"/>
           <w:rtl w:val="0"/>
           <w:lang w:val="it-IT"/>
@@ -3344,7 +3509,7 @@
       </w:r>
       <w:r>
         <w:rPr>
-          <w:rFonts w:ascii="Arial" w:hAnsi="Arial" w:hint="default"/>
+          <w:rFonts w:ascii="Times Roman" w:hAnsi="Times Roman" w:hint="default"/>
           <w:shd w:val="clear" w:color="auto" w:fill="ffffff"/>
           <w:rtl w:val="0"/>
           <w:lang w:val="it-IT"/>
@@ -3353,7 +3518,7 @@
       </w:r>
       <w:r>
         <w:rPr>
-          <w:rFonts w:ascii="Arial" w:hAnsi="Arial"/>
+          <w:rFonts w:ascii="Times Roman" w:hAnsi="Times Roman"/>
           <w:shd w:val="clear" w:color="auto" w:fill="ffffff"/>
           <w:rtl w:val="0"/>
           <w:lang w:val="it-IT"/>
@@ -3366,13 +3531,14 @@
         <w:pStyle w:val="Di default"/>
         <w:spacing w:before="0" w:after="240" w:line="240" w:lineRule="auto"/>
         <w:rPr>
-          <w:rFonts w:ascii="Arial" w:cs="Arial" w:hAnsi="Arial" w:eastAsia="Arial"/>
-          <w:shd w:val="clear" w:color="auto" w:fill="ffffff"/>
-        </w:rPr>
-      </w:pPr>
-      <w:r>
-        <w:rPr>
-          <w:rFonts w:ascii="Arial" w:hAnsi="Arial"/>
+          <w:rFonts w:ascii="Times Roman" w:cs="Times Roman" w:hAnsi="Times Roman" w:eastAsia="Times Roman"/>
+          <w:shd w:val="clear" w:color="auto" w:fill="ffffff"/>
+          <w:lang w:val="it-IT"/>
+        </w:rPr>
+      </w:pPr>
+      <w:r>
+        <w:rPr>
+          <w:rFonts w:ascii="Times Roman" w:hAnsi="Times Roman"/>
           <w:shd w:val="clear" w:color="auto" w:fill="ffffff"/>
           <w:rtl w:val="0"/>
           <w:lang w:val="it-IT"/>
@@ -3381,7 +3547,7 @@
       </w:r>
       <w:r>
         <w:rPr>
-          <w:rFonts w:ascii="Arial" w:hAnsi="Arial" w:hint="default"/>
+          <w:rFonts w:ascii="Times Roman" w:hAnsi="Times Roman" w:hint="default"/>
           <w:shd w:val="clear" w:color="auto" w:fill="ffffff"/>
           <w:rtl w:val="0"/>
           <w:lang w:val="it-IT"/>
@@ -3390,7 +3556,7 @@
       </w:r>
       <w:r>
         <w:rPr>
-          <w:rFonts w:ascii="Arial" w:hAnsi="Arial"/>
+          <w:rFonts w:ascii="Times Roman" w:hAnsi="Times Roman"/>
           <w:shd w:val="clear" w:color="auto" w:fill="ffffff"/>
           <w:rtl w:val="0"/>
           <w:lang w:val="it-IT"/>
@@ -3403,15 +3569,16 @@
         <w:pStyle w:val="Di default"/>
         <w:spacing w:before="0" w:after="240" w:line="240" w:lineRule="auto"/>
         <w:rPr>
-          <w:rFonts w:ascii="Arial" w:cs="Arial" w:hAnsi="Arial" w:eastAsia="Arial"/>
+          <w:rFonts w:ascii="Times Roman" w:cs="Times Roman" w:hAnsi="Times Roman" w:eastAsia="Times Roman"/>
           <w:b w:val="1"/>
           <w:bCs w:val="1"/>
           <w:shd w:val="clear" w:color="auto" w:fill="ffffff"/>
-        </w:rPr>
-      </w:pPr>
-      <w:r>
-        <w:rPr>
-          <w:rFonts w:ascii="Arial" w:hAnsi="Arial"/>
+          <w:lang w:val="it-IT"/>
+        </w:rPr>
+      </w:pPr>
+      <w:r>
+        <w:rPr>
+          <w:rFonts w:ascii="Times Roman" w:hAnsi="Times Roman"/>
           <w:b w:val="1"/>
           <w:bCs w:val="1"/>
           <w:shd w:val="clear" w:color="auto" w:fill="ffffff"/>
@@ -3426,13 +3593,14 @@
         <w:pStyle w:val="Di default"/>
         <w:spacing w:before="0" w:after="240" w:line="240" w:lineRule="auto"/>
         <w:rPr>
-          <w:rFonts w:ascii="Arial" w:cs="Arial" w:hAnsi="Arial" w:eastAsia="Arial"/>
-          <w:shd w:val="clear" w:color="auto" w:fill="ffffff"/>
-        </w:rPr>
-      </w:pPr>
-      <w:r>
-        <w:rPr>
-          <w:rFonts w:ascii="Arial" w:hAnsi="Arial" w:hint="default"/>
+          <w:rFonts w:ascii="Times Roman" w:cs="Times Roman" w:hAnsi="Times Roman" w:eastAsia="Times Roman"/>
+          <w:shd w:val="clear" w:color="auto" w:fill="ffffff"/>
+          <w:lang w:val="it-IT"/>
+        </w:rPr>
+      </w:pPr>
+      <w:r>
+        <w:rPr>
+          <w:rFonts w:ascii="Times Roman" w:hAnsi="Times Roman" w:hint="default"/>
           <w:shd w:val="clear" w:color="auto" w:fill="ffffff"/>
           <w:rtl w:val="0"/>
           <w:lang w:val="it-IT"/>
@@ -3441,7 +3609,7 @@
       </w:r>
       <w:r>
         <w:rPr>
-          <w:rFonts w:ascii="Arial" w:hAnsi="Arial"/>
+          <w:rFonts w:ascii="Times Roman" w:hAnsi="Times Roman"/>
           <w:shd w:val="clear" w:color="auto" w:fill="ffffff"/>
           <w:rtl w:val="0"/>
           <w:lang w:val="it-IT"/>
@@ -3454,22 +3622,41 @@
         <w:pStyle w:val="Di default"/>
         <w:spacing w:before="0" w:after="240" w:line="240" w:lineRule="auto"/>
         <w:rPr>
-          <w:rFonts w:ascii="Arial" w:cs="Arial" w:hAnsi="Arial" w:eastAsia="Arial"/>
-          <w:shd w:val="clear" w:color="auto" w:fill="ffffff"/>
-        </w:rPr>
-      </w:pPr>
-      <w:r>
-        <w:rPr>
-          <w:rFonts w:ascii="Arial" w:hAnsi="Arial"/>
-          <w:shd w:val="clear" w:color="auto" w:fill="ffffff"/>
-          <w:rtl w:val="0"/>
-          <w:lang w:val="it-IT"/>
-        </w:rPr>
-        <w:t>Ogni cambiamento viene trasmesso alla repository in un branch personale(solitamente dettato da un task), successivamente viene aperta una pull-request o merge-request assegnata ad un riviewer che provveder</w:t>
-      </w:r>
-      <w:r>
-        <w:rPr>
-          <w:rFonts w:ascii="Arial" w:hAnsi="Arial" w:hint="default"/>
+          <w:rFonts w:ascii="Times Roman" w:cs="Times Roman" w:hAnsi="Times Roman" w:eastAsia="Times Roman"/>
+          <w:shd w:val="clear" w:color="auto" w:fill="ffffff"/>
+          <w:lang w:val="it-IT"/>
+        </w:rPr>
+      </w:pPr>
+      <w:r>
+        <w:rPr>
+          <w:rFonts w:ascii="Times Roman" w:hAnsi="Times Roman"/>
+          <w:shd w:val="clear" w:color="auto" w:fill="ffffff"/>
+          <w:rtl w:val="0"/>
+          <w:lang w:val="it-IT"/>
+        </w:rPr>
+        <w:t>Ogni cambiamento viene trasmesso alla repository in un branch personale(solitamente dettato da un task), successivamente viene aperta una pull-request o merge-request assegnata ad un r</w:t>
+      </w:r>
+      <w:r>
+        <w:rPr>
+          <w:rFonts w:ascii="Times Roman" w:hAnsi="Times Roman"/>
+          <w:shd w:val="clear" w:color="auto" w:fill="ffffff"/>
+          <w:rtl w:val="0"/>
+          <w:lang w:val="it-IT"/>
+        </w:rPr>
+        <w:t>e</w:t>
+      </w:r>
+      <w:r>
+        <w:rPr>
+          <w:rFonts w:ascii="Times Roman" w:hAnsi="Times Roman"/>
+          <w:shd w:val="clear" w:color="auto" w:fill="ffffff"/>
+          <w:rtl w:val="0"/>
+          <w:lang w:val="it-IT"/>
+        </w:rPr>
+        <w:t>viewer che provveder</w:t>
+      </w:r>
+      <w:r>
+        <w:rPr>
+          <w:rFonts w:ascii="Times Roman" w:hAnsi="Times Roman" w:hint="default"/>
           <w:shd w:val="clear" w:color="auto" w:fill="ffffff"/>
           <w:rtl w:val="0"/>
           <w:lang w:val="it-IT"/>
@@ -3478,12 +3665,30 @@
       </w:r>
       <w:r>
         <w:rPr>
-          <w:rFonts w:ascii="Arial" w:hAnsi="Arial"/>
-          <w:shd w:val="clear" w:color="auto" w:fill="ffffff"/>
-          <w:rtl w:val="0"/>
-          <w:lang w:val="it-IT"/>
-        </w:rPr>
-        <w:t>ad esaminare la commuti effettuata ed accettare o meno la richiesta.</w:t>
+          <w:rFonts w:ascii="Times Roman" w:hAnsi="Times Roman"/>
+          <w:shd w:val="clear" w:color="auto" w:fill="ffffff"/>
+          <w:rtl w:val="0"/>
+          <w:lang w:val="it-IT"/>
+        </w:rPr>
+        <w:t>ad esaminare la comm</w:t>
+      </w:r>
+      <w:r>
+        <w:rPr>
+          <w:rFonts w:ascii="Times Roman" w:hAnsi="Times Roman"/>
+          <w:shd w:val="clear" w:color="auto" w:fill="ffffff"/>
+          <w:rtl w:val="0"/>
+          <w:lang w:val="it-IT"/>
+        </w:rPr>
+        <w:t>it</w:t>
+      </w:r>
+      <w:r>
+        <w:rPr>
+          <w:rFonts w:ascii="Times Roman" w:hAnsi="Times Roman"/>
+          <w:shd w:val="clear" w:color="auto" w:fill="ffffff"/>
+          <w:rtl w:val="0"/>
+          <w:lang w:val="it-IT"/>
+        </w:rPr>
+        <w:t xml:space="preserve"> effettuata ed accettare o meno la richiesta.</w:t>
       </w:r>
     </w:p>
     <w:p>
@@ -3491,13 +3696,14 @@
         <w:pStyle w:val="Di default"/>
         <w:spacing w:before="0" w:after="240" w:line="240" w:lineRule="auto"/>
         <w:rPr>
-          <w:rFonts w:ascii="Arial" w:cs="Arial" w:hAnsi="Arial" w:eastAsia="Arial"/>
-          <w:shd w:val="clear" w:color="auto" w:fill="ffffff"/>
-        </w:rPr>
-      </w:pPr>
-      <w:r>
-        <w:rPr>
-          <w:rFonts w:ascii="Arial" w:hAnsi="Arial"/>
+          <w:rFonts w:ascii="Times Roman" w:cs="Times Roman" w:hAnsi="Times Roman" w:eastAsia="Times Roman"/>
+          <w:shd w:val="clear" w:color="auto" w:fill="ffffff"/>
+          <w:lang w:val="it-IT"/>
+        </w:rPr>
+      </w:pPr>
+      <w:r>
+        <w:rPr>
+          <w:rFonts w:ascii="Times Roman" w:hAnsi="Times Roman"/>
           <w:shd w:val="clear" w:color="auto" w:fill="ffffff"/>
           <w:rtl w:val="0"/>
           <w:lang w:val="it-IT"/>
@@ -3506,7 +3712,7 @@
       </w:r>
       <w:r>
         <w:rPr>
-          <w:rFonts w:ascii="Arial" w:hAnsi="Arial" w:hint="default"/>
+          <w:rFonts w:ascii="Times Roman" w:hAnsi="Times Roman" w:hint="default"/>
           <w:shd w:val="clear" w:color="auto" w:fill="ffffff"/>
           <w:rtl w:val="0"/>
           <w:lang w:val="it-IT"/>
@@ -3515,7 +3721,7 @@
       </w:r>
       <w:r>
         <w:rPr>
-          <w:rFonts w:ascii="Arial" w:hAnsi="Arial"/>
+          <w:rFonts w:ascii="Times Roman" w:hAnsi="Times Roman"/>
           <w:shd w:val="clear" w:color="auto" w:fill="ffffff"/>
           <w:rtl w:val="0"/>
           <w:lang w:val="it-IT"/>
@@ -3524,7 +3730,7 @@
       </w:r>
       <w:r>
         <w:rPr>
-          <w:rFonts w:ascii="Arial" w:hAnsi="Arial" w:hint="default"/>
+          <w:rFonts w:ascii="Times Roman" w:hAnsi="Times Roman" w:hint="default"/>
           <w:shd w:val="clear" w:color="auto" w:fill="ffffff"/>
           <w:rtl w:val="0"/>
           <w:lang w:val="it-IT"/>
@@ -3533,7 +3739,7 @@
       </w:r>
       <w:r>
         <w:rPr>
-          <w:rFonts w:ascii="Arial" w:hAnsi="Arial"/>
+          <w:rFonts w:ascii="Times Roman" w:hAnsi="Times Roman"/>
           <w:shd w:val="clear" w:color="auto" w:fill="ffffff"/>
           <w:rtl w:val="0"/>
           <w:lang w:val="it-IT"/>
@@ -3546,7 +3752,7 @@
         <w:pStyle w:val="Di default"/>
         <w:spacing w:before="0" w:after="240" w:line="240" w:lineRule="auto"/>
         <w:rPr>
-          <w:rFonts w:ascii="Arial" w:cs="Arial" w:hAnsi="Arial" w:eastAsia="Arial"/>
+          <w:rFonts w:ascii="Times Roman" w:cs="Times Roman" w:hAnsi="Times Roman" w:eastAsia="Times Roman"/>
           <w:b w:val="1"/>
           <w:bCs w:val="1"/>
           <w:sz w:val="29"/>
@@ -3560,7 +3766,7 @@
         <w:pStyle w:val="Di default"/>
         <w:spacing w:before="0" w:after="240" w:line="240" w:lineRule="auto"/>
         <w:rPr>
-          <w:rFonts w:ascii="Arial" w:cs="Arial" w:hAnsi="Arial" w:eastAsia="Arial"/>
+          <w:rFonts w:ascii="Times Roman" w:cs="Times Roman" w:hAnsi="Times Roman" w:eastAsia="Times Roman"/>
           <w:b w:val="1"/>
           <w:bCs w:val="1"/>
           <w:sz w:val="29"/>
@@ -3574,7 +3780,7 @@
         <w:pStyle w:val="Di default"/>
         <w:spacing w:before="0" w:after="240" w:line="240" w:lineRule="auto"/>
         <w:rPr>
-          <w:rFonts w:ascii="Arial" w:cs="Arial" w:hAnsi="Arial" w:eastAsia="Arial"/>
+          <w:rFonts w:ascii="Times Roman" w:cs="Times Roman" w:hAnsi="Times Roman" w:eastAsia="Times Roman"/>
           <w:b w:val="1"/>
           <w:bCs w:val="1"/>
           <w:sz w:val="29"/>
@@ -3588,15 +3794,16 @@
         <w:pStyle w:val="Di default"/>
         <w:spacing w:before="0" w:after="240" w:line="240" w:lineRule="auto"/>
         <w:rPr>
-          <w:rFonts w:ascii="Arial" w:cs="Arial" w:hAnsi="Arial" w:eastAsia="Arial"/>
+          <w:rFonts w:ascii="Times Roman" w:cs="Times Roman" w:hAnsi="Times Roman" w:eastAsia="Times Roman"/>
           <w:b w:val="1"/>
           <w:bCs w:val="1"/>
           <w:shd w:val="clear" w:color="auto" w:fill="ffffff"/>
-        </w:rPr>
-      </w:pPr>
-      <w:r>
-        <w:rPr>
-          <w:rFonts w:ascii="Arial" w:hAnsi="Arial"/>
+          <w:lang w:val="it-IT"/>
+        </w:rPr>
+      </w:pPr>
+      <w:r>
+        <w:rPr>
+          <w:rFonts w:ascii="Times Roman" w:hAnsi="Times Roman"/>
           <w:b w:val="1"/>
           <w:bCs w:val="1"/>
           <w:shd w:val="clear" w:color="auto" w:fill="ffffff"/>
@@ -3611,13 +3818,14 @@
         <w:pStyle w:val="Di default"/>
         <w:spacing w:before="0" w:after="240" w:line="240" w:lineRule="auto"/>
         <w:rPr>
-          <w:rFonts w:ascii="Arial" w:cs="Arial" w:hAnsi="Arial" w:eastAsia="Arial"/>
-          <w:shd w:val="clear" w:color="auto" w:fill="ffffff"/>
-        </w:rPr>
-      </w:pPr>
-      <w:r>
-        <w:rPr>
-          <w:rFonts w:ascii="Arial" w:hAnsi="Arial"/>
+          <w:rFonts w:ascii="Times Roman" w:cs="Times Roman" w:hAnsi="Times Roman" w:eastAsia="Times Roman"/>
+          <w:shd w:val="clear" w:color="auto" w:fill="ffffff"/>
+          <w:lang w:val="it-IT"/>
+        </w:rPr>
+      </w:pPr>
+      <w:r>
+        <w:rPr>
+          <w:rFonts w:ascii="Times Roman" w:hAnsi="Times Roman"/>
           <w:shd w:val="clear" w:color="auto" w:fill="ffffff"/>
           <w:rtl w:val="0"/>
           <w:lang w:val="it-IT"/>
@@ -3630,13 +3838,14 @@
         <w:pStyle w:val="Di default"/>
         <w:spacing w:before="0" w:after="240" w:line="240" w:lineRule="auto"/>
         <w:rPr>
-          <w:rFonts w:ascii="Arial" w:cs="Arial" w:hAnsi="Arial" w:eastAsia="Arial"/>
-          <w:shd w:val="clear" w:color="auto" w:fill="ffffff"/>
-        </w:rPr>
-      </w:pPr>
-      <w:r>
-        <w:rPr>
-          <w:rFonts w:ascii="Arial" w:hAnsi="Arial"/>
+          <w:rFonts w:ascii="Times Roman" w:cs="Times Roman" w:hAnsi="Times Roman" w:eastAsia="Times Roman"/>
+          <w:shd w:val="clear" w:color="auto" w:fill="ffffff"/>
+          <w:lang w:val="it-IT"/>
+        </w:rPr>
+      </w:pPr>
+      <w:r>
+        <w:rPr>
+          <w:rFonts w:ascii="Times Roman" w:hAnsi="Times Roman"/>
           <w:shd w:val="clear" w:color="auto" w:fill="ffffff"/>
           <w:rtl w:val="0"/>
           <w:lang w:val="it-IT"/>
@@ -3649,9 +3858,11 @@
         <w:pStyle w:val="Di default"/>
         <w:spacing w:before="0" w:after="320" w:line="240" w:lineRule="auto"/>
         <w:rPr>
-          <w:rFonts w:ascii="Helvetica" w:cs="Helvetica" w:hAnsi="Helvetica" w:eastAsia="Helvetica"/>
+          <w:rFonts w:ascii="Times Roman" w:cs="Times Roman" w:hAnsi="Times Roman" w:eastAsia="Times Roman"/>
           <w:outline w:val="0"/>
-          <w:color w:val="21212a"/>
+          <w:color w:val="22222a"/>
+          <w:u w:color="22222a"/>
+          <w:lang w:val="it-IT"/>
           <w14:textFill>
             <w14:solidFill>
               <w14:srgbClr w14:val="22222A"/>
@@ -3661,9 +3872,10 @@
       </w:pPr>
       <w:r>
         <w:rPr>
-          <w:rFonts w:ascii="Helvetica" w:hAnsi="Helvetica"/>
+          <w:rFonts w:ascii="Times Roman" w:hAnsi="Times Roman"/>
           <w:outline w:val="0"/>
-          <w:color w:val="21212a"/>
+          <w:color w:val="22222a"/>
+          <w:u w:color="22222a"/>
           <w:rtl w:val="0"/>
           <w:lang w:val="it-IT"/>
           <w14:textFill>
@@ -3693,16 +3905,12 @@
         <w:spacing w:before="0" w:after="240" w:line="240" w:lineRule="auto"/>
         <w:rPr>
           <w:rFonts w:ascii="Times Roman" w:cs="Times Roman" w:hAnsi="Times Roman" w:eastAsia="Times Roman"/>
-          <w:sz w:val="24"/>
-          <w:szCs w:val="24"/>
-          <w:shd w:val="clear" w:color="auto" w:fill="ffffff"/>
-        </w:rPr>
-      </w:pPr>
-      <w:r>
-        <w:rPr>
-          <w:rFonts w:ascii="Times Roman" w:cs="Times Roman" w:hAnsi="Times Roman" w:eastAsia="Times Roman"/>
-          <w:sz w:val="24"/>
-          <w:szCs w:val="24"/>
+          <w:shd w:val="clear" w:color="auto" w:fill="ffffff"/>
+        </w:rPr>
+      </w:pPr>
+      <w:r>
+        <w:rPr>
+          <w:rFonts w:ascii="Times Roman" w:cs="Times Roman" w:hAnsi="Times Roman" w:eastAsia="Times Roman"/>
           <w:shd w:val="clear" w:color="auto" w:fill="ffffff"/>
         </w:rPr>
         <w:br w:type="textWrapping"/>
@@ -3727,15 +3935,6 @@
           <w:rFonts w:ascii="Times Roman" w:cs="Times Roman" w:hAnsi="Times Roman" w:eastAsia="Times Roman"/>
           <w:b w:val="1"/>
           <w:bCs w:val="1"/>
-        </w:rPr>
-      </w:pPr>
-    </w:p>
-    <w:p>
-      <w:pPr>
-        <w:pStyle w:val="Di default"/>
-        <w:spacing w:before="0" w:line="240" w:lineRule="auto"/>
-        <w:rPr>
-          <w:rFonts w:ascii="Times Roman" w:cs="Times Roman" w:hAnsi="Times Roman" w:eastAsia="Times Roman"/>
         </w:rPr>
       </w:pPr>
     </w:p>
@@ -3831,7 +4030,11 @@
         <w:ind w:left="189" w:hanging="189"/>
       </w:pPr>
       <w:rPr>
-        <w:rFonts w:hAnsi="Arial Unicode MS"/>
+        <w:rFonts w:ascii="Times Roman" w:cs="Times Roman" w:hAnsi="Times Roman" w:eastAsia="Times Roman"/>
+        <w:b w:val="0"/>
+        <w:bCs w:val="0"/>
+        <w:i w:val="0"/>
+        <w:iCs w:val="0"/>
         <w:caps w:val="0"/>
         <w:smallCaps w:val="0"/>
         <w:strike w:val="0"/>
@@ -3857,7 +4060,11 @@
         <w:ind w:left="789" w:hanging="189"/>
       </w:pPr>
       <w:rPr>
-        <w:rFonts w:hAnsi="Arial Unicode MS"/>
+        <w:rFonts w:ascii="Times Roman" w:cs="Times Roman" w:hAnsi="Times Roman" w:eastAsia="Times Roman"/>
+        <w:b w:val="0"/>
+        <w:bCs w:val="0"/>
+        <w:i w:val="0"/>
+        <w:iCs w:val="0"/>
         <w:caps w:val="0"/>
         <w:smallCaps w:val="0"/>
         <w:strike w:val="0"/>
@@ -3883,7 +4090,11 @@
         <w:ind w:left="1389" w:hanging="189"/>
       </w:pPr>
       <w:rPr>
-        <w:rFonts w:hAnsi="Arial Unicode MS"/>
+        <w:rFonts w:ascii="Times Roman" w:cs="Times Roman" w:hAnsi="Times Roman" w:eastAsia="Times Roman"/>
+        <w:b w:val="0"/>
+        <w:bCs w:val="0"/>
+        <w:i w:val="0"/>
+        <w:iCs w:val="0"/>
         <w:caps w:val="0"/>
         <w:smallCaps w:val="0"/>
         <w:strike w:val="0"/>
@@ -3909,7 +4120,11 @@
         <w:ind w:left="1989" w:hanging="189"/>
       </w:pPr>
       <w:rPr>
-        <w:rFonts w:hAnsi="Arial Unicode MS"/>
+        <w:rFonts w:ascii="Times Roman" w:cs="Times Roman" w:hAnsi="Times Roman" w:eastAsia="Times Roman"/>
+        <w:b w:val="0"/>
+        <w:bCs w:val="0"/>
+        <w:i w:val="0"/>
+        <w:iCs w:val="0"/>
         <w:caps w:val="0"/>
         <w:smallCaps w:val="0"/>
         <w:strike w:val="0"/>
@@ -3935,7 +4150,11 @@
         <w:ind w:left="2589" w:hanging="189"/>
       </w:pPr>
       <w:rPr>
-        <w:rFonts w:hAnsi="Arial Unicode MS"/>
+        <w:rFonts w:ascii="Times Roman" w:cs="Times Roman" w:hAnsi="Times Roman" w:eastAsia="Times Roman"/>
+        <w:b w:val="0"/>
+        <w:bCs w:val="0"/>
+        <w:i w:val="0"/>
+        <w:iCs w:val="0"/>
         <w:caps w:val="0"/>
         <w:smallCaps w:val="0"/>
         <w:strike w:val="0"/>
@@ -3961,7 +4180,11 @@
         <w:ind w:left="3189" w:hanging="189"/>
       </w:pPr>
       <w:rPr>
-        <w:rFonts w:hAnsi="Arial Unicode MS"/>
+        <w:rFonts w:ascii="Times Roman" w:cs="Times Roman" w:hAnsi="Times Roman" w:eastAsia="Times Roman"/>
+        <w:b w:val="0"/>
+        <w:bCs w:val="0"/>
+        <w:i w:val="0"/>
+        <w:iCs w:val="0"/>
         <w:caps w:val="0"/>
         <w:smallCaps w:val="0"/>
         <w:strike w:val="0"/>
@@ -3987,7 +4210,11 @@
         <w:ind w:left="3789" w:hanging="189"/>
       </w:pPr>
       <w:rPr>
-        <w:rFonts w:hAnsi="Arial Unicode MS"/>
+        <w:rFonts w:ascii="Times Roman" w:cs="Times Roman" w:hAnsi="Times Roman" w:eastAsia="Times Roman"/>
+        <w:b w:val="0"/>
+        <w:bCs w:val="0"/>
+        <w:i w:val="0"/>
+        <w:iCs w:val="0"/>
         <w:caps w:val="0"/>
         <w:smallCaps w:val="0"/>
         <w:strike w:val="0"/>
@@ -4013,7 +4240,11 @@
         <w:ind w:left="4389" w:hanging="189"/>
       </w:pPr>
       <w:rPr>
-        <w:rFonts w:hAnsi="Arial Unicode MS"/>
+        <w:rFonts w:ascii="Times Roman" w:cs="Times Roman" w:hAnsi="Times Roman" w:eastAsia="Times Roman"/>
+        <w:b w:val="0"/>
+        <w:bCs w:val="0"/>
+        <w:i w:val="0"/>
+        <w:iCs w:val="0"/>
         <w:caps w:val="0"/>
         <w:smallCaps w:val="0"/>
         <w:strike w:val="0"/>
@@ -4039,7 +4270,11 @@
         <w:ind w:left="4989" w:hanging="189"/>
       </w:pPr>
       <w:rPr>
-        <w:rFonts w:hAnsi="Arial Unicode MS"/>
+        <w:rFonts w:ascii="Times Roman" w:cs="Times Roman" w:hAnsi="Times Roman" w:eastAsia="Times Roman"/>
+        <w:b w:val="0"/>
+        <w:bCs w:val="0"/>
+        <w:i w:val="0"/>
+        <w:iCs w:val="0"/>
         <w:caps w:val="0"/>
         <w:smallCaps w:val="0"/>
         <w:strike w:val="0"/>
@@ -4323,7 +4558,11 @@
           <w:ind w:left="189" w:hanging="189"/>
         </w:pPr>
         <w:rPr>
-          <w:rFonts w:hAnsi="Arial Unicode MS"/>
+          <w:rFonts w:ascii="Arial" w:cs="Arial" w:hAnsi="Arial" w:eastAsia="Arial"/>
+          <w:b w:val="0"/>
+          <w:bCs w:val="0"/>
+          <w:i w:val="0"/>
+          <w:iCs w:val="0"/>
           <w:caps w:val="0"/>
           <w:smallCaps w:val="0"/>
           <w:strike w:val="0"/>
@@ -4351,7 +4590,11 @@
           <w:ind w:left="789" w:hanging="189"/>
         </w:pPr>
         <w:rPr>
-          <w:rFonts w:hAnsi="Arial Unicode MS"/>
+          <w:rFonts w:ascii="Arial" w:cs="Arial" w:hAnsi="Arial" w:eastAsia="Arial"/>
+          <w:b w:val="0"/>
+          <w:bCs w:val="0"/>
+          <w:i w:val="0"/>
+          <w:iCs w:val="0"/>
           <w:caps w:val="0"/>
           <w:smallCaps w:val="0"/>
           <w:strike w:val="0"/>
@@ -4379,7 +4622,11 @@
           <w:ind w:left="1389" w:hanging="189"/>
         </w:pPr>
         <w:rPr>
-          <w:rFonts w:hAnsi="Arial Unicode MS"/>
+          <w:rFonts w:ascii="Arial" w:cs="Arial" w:hAnsi="Arial" w:eastAsia="Arial"/>
+          <w:b w:val="0"/>
+          <w:bCs w:val="0"/>
+          <w:i w:val="0"/>
+          <w:iCs w:val="0"/>
           <w:caps w:val="0"/>
           <w:smallCaps w:val="0"/>
           <w:strike w:val="0"/>
@@ -4407,7 +4654,11 @@
           <w:ind w:left="1989" w:hanging="189"/>
         </w:pPr>
         <w:rPr>
-          <w:rFonts w:hAnsi="Arial Unicode MS"/>
+          <w:rFonts w:ascii="Arial" w:cs="Arial" w:hAnsi="Arial" w:eastAsia="Arial"/>
+          <w:b w:val="0"/>
+          <w:bCs w:val="0"/>
+          <w:i w:val="0"/>
+          <w:iCs w:val="0"/>
           <w:caps w:val="0"/>
           <w:smallCaps w:val="0"/>
           <w:strike w:val="0"/>
@@ -4435,7 +4686,11 @@
           <w:ind w:left="2589" w:hanging="189"/>
         </w:pPr>
         <w:rPr>
-          <w:rFonts w:hAnsi="Arial Unicode MS"/>
+          <w:rFonts w:ascii="Arial" w:cs="Arial" w:hAnsi="Arial" w:eastAsia="Arial"/>
+          <w:b w:val="0"/>
+          <w:bCs w:val="0"/>
+          <w:i w:val="0"/>
+          <w:iCs w:val="0"/>
           <w:caps w:val="0"/>
           <w:smallCaps w:val="0"/>
           <w:strike w:val="0"/>
@@ -4463,7 +4718,11 @@
           <w:ind w:left="3189" w:hanging="189"/>
         </w:pPr>
         <w:rPr>
-          <w:rFonts w:hAnsi="Arial Unicode MS"/>
+          <w:rFonts w:ascii="Arial" w:cs="Arial" w:hAnsi="Arial" w:eastAsia="Arial"/>
+          <w:b w:val="0"/>
+          <w:bCs w:val="0"/>
+          <w:i w:val="0"/>
+          <w:iCs w:val="0"/>
           <w:caps w:val="0"/>
           <w:smallCaps w:val="0"/>
           <w:strike w:val="0"/>
@@ -4491,7 +4750,11 @@
           <w:ind w:left="3789" w:hanging="189"/>
         </w:pPr>
         <w:rPr>
-          <w:rFonts w:hAnsi="Arial Unicode MS"/>
+          <w:rFonts w:ascii="Arial" w:cs="Arial" w:hAnsi="Arial" w:eastAsia="Arial"/>
+          <w:b w:val="0"/>
+          <w:bCs w:val="0"/>
+          <w:i w:val="0"/>
+          <w:iCs w:val="0"/>
           <w:caps w:val="0"/>
           <w:smallCaps w:val="0"/>
           <w:strike w:val="0"/>
@@ -4519,7 +4782,11 @@
           <w:ind w:left="4389" w:hanging="189"/>
         </w:pPr>
         <w:rPr>
-          <w:rFonts w:hAnsi="Arial Unicode MS"/>
+          <w:rFonts w:ascii="Arial" w:cs="Arial" w:hAnsi="Arial" w:eastAsia="Arial"/>
+          <w:b w:val="0"/>
+          <w:bCs w:val="0"/>
+          <w:i w:val="0"/>
+          <w:iCs w:val="0"/>
           <w:caps w:val="0"/>
           <w:smallCaps w:val="0"/>
           <w:strike w:val="0"/>
@@ -4547,7 +4814,11 @@
           <w:ind w:left="4989" w:hanging="189"/>
         </w:pPr>
         <w:rPr>
-          <w:rFonts w:hAnsi="Arial Unicode MS"/>
+          <w:rFonts w:ascii="Arial" w:cs="Arial" w:hAnsi="Arial" w:eastAsia="Arial"/>
+          <w:b w:val="0"/>
+          <w:bCs w:val="0"/>
+          <w:i w:val="0"/>
+          <w:iCs w:val="0"/>
           <w:caps w:val="0"/>
           <w:smallCaps w:val="0"/>
           <w:strike w:val="0"/>
@@ -4714,6 +4985,100 @@
       <w:u w:val="none"/>
       <w:shd w:val="nil" w:color="auto" w:fill="auto"/>
       <w:vertAlign w:val="baseline"/>
+      <w14:textOutline>
+        <w14:noFill/>
+      </w14:textOutline>
+      <w14:textFill>
+        <w14:solidFill>
+          <w14:srgbClr w14:val="000000"/>
+        </w14:solidFill>
+      </w14:textFill>
+    </w:rPr>
+  </w:style>
+  <w:style w:type="paragraph" w:styleId="Intestazione rossa">
+    <w:name w:val="Intestazione rossa"/>
+    <w:next w:val="Corpo"/>
+    <w:pPr>
+      <w:keepNext w:val="1"/>
+      <w:keepLines w:val="0"/>
+      <w:pageBreakBefore w:val="0"/>
+      <w:widowControl w:val="1"/>
+      <w:shd w:val="clear" w:color="auto" w:fill="auto"/>
+      <w:suppressAutoHyphens w:val="0"/>
+      <w:bidi w:val="0"/>
+      <w:spacing w:before="0" w:after="0" w:line="240" w:lineRule="auto"/>
+      <w:ind w:left="0" w:right="0" w:firstLine="0"/>
+      <w:jc w:val="left"/>
+      <w:outlineLvl w:val="1"/>
+    </w:pPr>
+    <w:rPr>
+      <w:rFonts w:ascii="Helvetica Neue" w:cs="Arial Unicode MS" w:hAnsi="Helvetica Neue" w:eastAsia="Arial Unicode MS"/>
+      <w:b w:val="1"/>
+      <w:bCs w:val="1"/>
+      <w:i w:val="0"/>
+      <w:iCs w:val="0"/>
+      <w:caps w:val="0"/>
+      <w:smallCaps w:val="0"/>
+      <w:strike w:val="0"/>
+      <w:dstrike w:val="0"/>
+      <w:outline w:val="0"/>
+      <w:color w:val="ed220b"/>
+      <w:spacing w:val="0"/>
+      <w:kern w:val="0"/>
+      <w:position w:val="0"/>
+      <w:sz w:val="32"/>
+      <w:szCs w:val="32"/>
+      <w:u w:val="none"/>
+      <w:shd w:val="nil" w:color="auto" w:fill="auto"/>
+      <w:vertAlign w:val="baseline"/>
+      <w:lang w:val="it-IT"/>
+      <w14:textOutline>
+        <w14:noFill/>
+      </w14:textOutline>
+      <w14:textFill>
+        <w14:solidFill>
+          <w14:srgbClr w14:val="EE220C"/>
+        </w14:solidFill>
+      </w14:textFill>
+    </w:rPr>
+  </w:style>
+  <w:style w:type="paragraph" w:styleId="Corpo">
+    <w:name w:val="Corpo"/>
+    <w:next w:val="Corpo"/>
+    <w:pPr>
+      <w:keepNext w:val="0"/>
+      <w:keepLines w:val="0"/>
+      <w:pageBreakBefore w:val="0"/>
+      <w:widowControl w:val="1"/>
+      <w:shd w:val="clear" w:color="auto" w:fill="auto"/>
+      <w:suppressAutoHyphens w:val="0"/>
+      <w:bidi w:val="0"/>
+      <w:spacing w:before="0" w:after="0" w:line="240" w:lineRule="auto"/>
+      <w:ind w:left="0" w:right="0" w:firstLine="0"/>
+      <w:jc w:val="left"/>
+      <w:outlineLvl w:val="9"/>
+    </w:pPr>
+    <w:rPr>
+      <w:rFonts w:ascii="Times New Roman" w:cs="Arial Unicode MS" w:hAnsi="Times New Roman" w:eastAsia="Arial Unicode MS"/>
+      <w:b w:val="0"/>
+      <w:bCs w:val="0"/>
+      <w:i w:val="0"/>
+      <w:iCs w:val="0"/>
+      <w:caps w:val="0"/>
+      <w:smallCaps w:val="0"/>
+      <w:strike w:val="0"/>
+      <w:dstrike w:val="0"/>
+      <w:outline w:val="0"/>
+      <w:color w:val="000000"/>
+      <w:spacing w:val="0"/>
+      <w:kern w:val="0"/>
+      <w:position w:val="0"/>
+      <w:sz w:val="24"/>
+      <w:szCs w:val="24"/>
+      <w:u w:val="none" w:color="000000"/>
+      <w:shd w:val="nil" w:color="auto" w:fill="auto"/>
+      <w:vertAlign w:val="baseline"/>
+      <w:lang w:val="it-IT"/>
       <w14:textOutline>
         <w14:noFill/>
       </w14:textOutline>

</xml_diff>